<commit_message>
InsetTables.sql file has been added.
</commit_message>
<xml_diff>
--- a/DBProject 332461854 214736688/שלב א/Report.docx
+++ b/DBProject 332461854 214736688/שלב א/Report.docx
@@ -1479,7 +1479,19 @@
                                         <w:szCs w:val="52"/>
                                         <w:rtl/>
                                       </w:rPr>
-                                      <w:t>מיני"פ בסיסי נתונים – תשפ"</w:t>
+                                      <w:t xml:space="preserve">מיני"פ </w:t>
+                                    </w:r>
+                                    <w:r>
+                                      <w:rPr>
+                                        <w:b/>
+                                        <w:bCs/>
+                                        <w:caps/>
+                                        <w:color w:val="156082" w:themeColor="accent1"/>
+                                        <w:sz w:val="52"/>
+                                        <w:szCs w:val="52"/>
+                                        <w:rtl/>
+                                      </w:rPr>
+                                      <w:t>בסיסי נתונים – תשפ"</w:t>
                                     </w:r>
                                     <w:r>
                                       <w:rPr>
@@ -1565,7 +1577,19 @@
                                   <w:szCs w:val="52"/>
                                   <w:rtl/>
                                 </w:rPr>
-                                <w:t>מיני"פ בסיסי נתונים – תשפ"</w:t>
+                                <w:t xml:space="preserve">מיני"פ </w:t>
+                              </w:r>
+                              <w:r>
+                                <w:rPr>
+                                  <w:b/>
+                                  <w:bCs/>
+                                  <w:caps/>
+                                  <w:color w:val="156082" w:themeColor="accent1"/>
+                                  <w:sz w:val="52"/>
+                                  <w:szCs w:val="52"/>
+                                  <w:rtl/>
+                                </w:rPr>
+                                <w:t>בסיסי נתונים – תשפ"</w:t>
                               </w:r>
                               <w:r>
                                 <w:rPr>
@@ -3350,20 +3374,16 @@
     <w:p>
       <w:pPr>
         <w:bidi/>
-        <w:rPr>
-          <w:rtl/>
-        </w:rPr>
-      </w:pPr>
-      <w:r>
-        <w:rPr>
-          <w:rFonts w:cs="Arial"/>
+      </w:pPr>
+      <w:r>
+        <w:rPr>
           <w:noProof/>
         </w:rPr>
         <w:drawing>
-          <wp:inline distT="0" distB="0" distL="0" distR="0" wp14:anchorId="2D32F52A" wp14:editId="16F41983">
-            <wp:extent cx="5725160" cy="3144520"/>
-            <wp:effectExtent l="0" t="0" r="8890" b="0"/>
-            <wp:docPr id="1490904095" name="Picture 3"/>
+          <wp:inline distT="0" distB="0" distL="0" distR="0" wp14:anchorId="498F319C" wp14:editId="5A45C162">
+            <wp:extent cx="5727700" cy="3782060"/>
+            <wp:effectExtent l="0" t="0" r="6350" b="8890"/>
+            <wp:docPr id="279023698" name="Picture 1"/>
             <wp:cNvGraphicFramePr>
               <a:graphicFrameLocks xmlns:a="http://schemas.openxmlformats.org/drawingml/2006/main" noChangeAspect="1"/>
             </wp:cNvGraphicFramePr>
@@ -3371,7 +3391,7 @@
               <a:graphicData uri="http://schemas.openxmlformats.org/drawingml/2006/picture">
                 <pic:pic xmlns:pic="http://schemas.openxmlformats.org/drawingml/2006/picture">
                   <pic:nvPicPr>
-                    <pic:cNvPr id="0" name="Picture 3"/>
+                    <pic:cNvPr id="0" name="Picture 1"/>
                     <pic:cNvPicPr>
                       <a:picLocks noChangeAspect="1" noChangeArrowheads="1"/>
                     </pic:cNvPicPr>
@@ -3392,7 +3412,7 @@
                   <pic:spPr bwMode="auto">
                     <a:xfrm>
                       <a:off x="0" y="0"/>
-                      <a:ext cx="5725160" cy="3144520"/>
+                      <a:ext cx="5727700" cy="3782060"/>
                     </a:xfrm>
                     <a:prstGeom prst="rect">
                       <a:avLst/>
@@ -3421,11 +3441,9 @@
           <w:rtl/>
         </w:rPr>
       </w:pPr>
-    </w:p>
-    <w:p>
-      <w:pPr>
-        <w:bidi/>
-        <w:rPr>
+      <w:r>
+        <w:rPr>
+          <w:rFonts w:hint="cs"/>
           <w:b/>
           <w:bCs/>
           <w:sz w:val="28"/>
@@ -3433,25 +3451,21 @@
           <w:u w:val="single"/>
           <w:rtl/>
         </w:rPr>
-      </w:pPr>
-    </w:p>
-    <w:p>
-      <w:pPr>
-        <w:bidi/>
+        <w:t xml:space="preserve">דיאגרמת </w:t>
+      </w:r>
+      <w:r>
         <w:rPr>
           <w:b/>
           <w:bCs/>
           <w:sz w:val="28"/>
           <w:szCs w:val="28"/>
           <w:u w:val="single"/>
-          <w:rtl/>
-        </w:rPr>
-      </w:pPr>
-    </w:p>
-    <w:p>
-      <w:pPr>
-        <w:bidi/>
-        <w:rPr>
+        </w:rPr>
+        <w:t>DSD</w:t>
+      </w:r>
+      <w:r>
+        <w:rPr>
+          <w:rFonts w:hint="cs"/>
           <w:b/>
           <w:bCs/>
           <w:sz w:val="28"/>
@@ -3459,11 +3473,9 @@
           <w:u w:val="single"/>
           <w:rtl/>
         </w:rPr>
-      </w:pPr>
-    </w:p>
-    <w:p>
-      <w:pPr>
-        <w:bidi/>
+        <w:t xml:space="preserve"> </w:t>
+      </w:r>
+      <w:r>
         <w:rPr>
           <w:b/>
           <w:bCs/>
@@ -3472,214 +3484,103 @@
           <w:u w:val="single"/>
           <w:rtl/>
         </w:rPr>
-      </w:pPr>
-    </w:p>
-    <w:p>
-      <w:pPr>
-        <w:bidi/>
-        <w:rPr>
-          <w:b/>
-          <w:bCs/>
-          <w:sz w:val="28"/>
-          <w:szCs w:val="28"/>
-          <w:u w:val="single"/>
-          <w:rtl/>
-        </w:rPr>
-      </w:pPr>
-    </w:p>
-    <w:p>
-      <w:pPr>
-        <w:bidi/>
-        <w:rPr>
-          <w:b/>
-          <w:bCs/>
-          <w:sz w:val="28"/>
-          <w:szCs w:val="28"/>
-          <w:u w:val="single"/>
-          <w:rtl/>
-        </w:rPr>
-      </w:pPr>
-    </w:p>
-    <w:p>
-      <w:pPr>
-        <w:bidi/>
-        <w:rPr>
-          <w:b/>
-          <w:bCs/>
-          <w:sz w:val="28"/>
-          <w:szCs w:val="28"/>
-          <w:u w:val="single"/>
-          <w:rtl/>
-        </w:rPr>
-      </w:pPr>
-    </w:p>
-    <w:p>
-      <w:pPr>
-        <w:bidi/>
-        <w:rPr>
-          <w:b/>
-          <w:bCs/>
-          <w:sz w:val="28"/>
-          <w:szCs w:val="28"/>
-          <w:u w:val="single"/>
-          <w:rtl/>
-        </w:rPr>
-      </w:pPr>
-    </w:p>
-    <w:p>
-      <w:pPr>
-        <w:bidi/>
-        <w:rPr>
-          <w:b/>
-          <w:bCs/>
-          <w:sz w:val="28"/>
-          <w:szCs w:val="28"/>
-          <w:u w:val="single"/>
-          <w:rtl/>
-        </w:rPr>
-      </w:pPr>
-    </w:p>
-    <w:p>
-      <w:pPr>
-        <w:bidi/>
-        <w:rPr>
-          <w:b/>
-          <w:bCs/>
-          <w:sz w:val="28"/>
-          <w:szCs w:val="28"/>
-          <w:u w:val="single"/>
-          <w:rtl/>
-        </w:rPr>
-      </w:pPr>
-      <w:r>
-        <w:rPr>
-          <w:rFonts w:hint="cs"/>
-          <w:b/>
-          <w:bCs/>
-          <w:sz w:val="28"/>
-          <w:szCs w:val="28"/>
-          <w:u w:val="single"/>
-          <w:rtl/>
+        <w:t>–</w:t>
+      </w:r>
+    </w:p>
+    <w:p>
+      <w:pPr>
+        <w:bidi/>
+        <w:rPr>
+          <w:rtl/>
+        </w:rPr>
+      </w:pPr>
+      <w:r>
+        <w:rPr>
+          <w:rFonts w:hint="cs"/>
+          <w:rtl/>
+        </w:rPr>
+        <w:t xml:space="preserve">תיאור הטבלאות שאנו ניצור במערכת בסיס הנתונים שלנו </w:t>
+      </w:r>
+      <w:r>
+        <w:rPr>
+          <w:rtl/>
+        </w:rPr>
+        <w:t>–</w:t>
+      </w:r>
+      <w:r>
+        <w:rPr>
+          <w:rFonts w:hint="cs"/>
+          <w:rtl/>
+        </w:rPr>
+        <w:t xml:space="preserve"> ניתן לראות </w:t>
+      </w:r>
+      <w:r>
+        <w:rPr>
+          <w:rFonts w:hint="cs"/>
+          <w:rtl/>
+        </w:rPr>
+        <w:t xml:space="preserve">את המפתחות הראשיים בכל טבלה וכמו כן ניתן להבחין כי </w:t>
+      </w:r>
+      <w:r>
+        <w:rPr>
+          <w:rFonts w:hint="cs"/>
+          <w:rtl/>
+        </w:rPr>
+        <w:t xml:space="preserve">חלק מהקשרים </w:t>
+      </w:r>
+      <w:r>
+        <w:rPr>
+          <w:rFonts w:hint="cs"/>
+          <w:rtl/>
+        </w:rPr>
+        <w:t>מטבלת ה</w:t>
+      </w:r>
+      <w:r>
+        <w:t>ERD</w:t>
+      </w:r>
+      <w:r>
+        <w:rPr>
+          <w:rFonts w:hint="cs"/>
+          <w:rtl/>
+        </w:rPr>
+        <w:t xml:space="preserve"> </w:t>
+      </w:r>
+      <w:r>
+        <w:rPr>
+          <w:rFonts w:hint="cs"/>
+          <w:rtl/>
+        </w:rPr>
+        <w:t>אינם מתוארים כטבלאות בפני עצמם אלא מתוארים כמפתחות זרים בטבלאות אחרות.</w:t>
+      </w:r>
+    </w:p>
+    <w:p>
+      <w:pPr>
+        <w:pStyle w:val="NormalWeb"/>
+        <w:rPr>
+          <w:rFonts w:cs="Arial"/>
+          <w:noProof/>
+        </w:rPr>
+      </w:pPr>
+    </w:p>
+    <w:p>
+      <w:pPr>
+        <w:pStyle w:val="NormalWeb"/>
+        <w:bidi/>
+        <w:rPr>
+          <w:rtl/>
+        </w:rPr>
+      </w:pPr>
+      <w:r>
+        <w:rPr>
+          <w:rFonts w:hint="cs"/>
+          <w:noProof/>
         </w:rPr>
         <w:lastRenderedPageBreak/>
-        <w:t xml:space="preserve">דיאגרמת </w:t>
-      </w:r>
-      <w:r>
-        <w:rPr>
-          <w:b/>
-          <w:bCs/>
-          <w:sz w:val="28"/>
-          <w:szCs w:val="28"/>
-          <w:u w:val="single"/>
-        </w:rPr>
-        <w:t>DSD</w:t>
-      </w:r>
-      <w:r>
-        <w:rPr>
-          <w:rFonts w:hint="cs"/>
-          <w:b/>
-          <w:bCs/>
-          <w:sz w:val="28"/>
-          <w:szCs w:val="28"/>
-          <w:u w:val="single"/>
-          <w:rtl/>
-        </w:rPr>
-        <w:t xml:space="preserve"> </w:t>
-      </w:r>
-      <w:r>
-        <w:rPr>
-          <w:b/>
-          <w:bCs/>
-          <w:sz w:val="28"/>
-          <w:szCs w:val="28"/>
-          <w:u w:val="single"/>
-          <w:rtl/>
-        </w:rPr>
-        <w:t>–</w:t>
-      </w:r>
-    </w:p>
-    <w:p>
-      <w:pPr>
-        <w:bidi/>
-        <w:rPr>
-          <w:rtl/>
-        </w:rPr>
-      </w:pPr>
-      <w:r>
-        <w:rPr>
-          <w:rFonts w:hint="cs"/>
-          <w:rtl/>
-        </w:rPr>
-        <w:t xml:space="preserve">תיאור הטבלאות שאנו ניצור במערכת בסיס הנתונים שלנו </w:t>
-      </w:r>
-      <w:r>
-        <w:rPr>
-          <w:rtl/>
-        </w:rPr>
-        <w:t>–</w:t>
-      </w:r>
-      <w:r>
-        <w:rPr>
-          <w:rFonts w:hint="cs"/>
-          <w:rtl/>
-        </w:rPr>
-        <w:t xml:space="preserve"> ניתן לראות </w:t>
-      </w:r>
-      <w:r>
-        <w:rPr>
-          <w:rFonts w:hint="cs"/>
-          <w:rtl/>
-        </w:rPr>
-        <w:t xml:space="preserve">את המפתחות הראשיים בכל טבלה וכמו כן ניתן להבחין כי </w:t>
-      </w:r>
-      <w:r>
-        <w:rPr>
-          <w:rFonts w:hint="cs"/>
-          <w:rtl/>
-        </w:rPr>
-        <w:t xml:space="preserve">חלק מהקשרים </w:t>
-      </w:r>
-      <w:r>
-        <w:rPr>
-          <w:rFonts w:hint="cs"/>
-          <w:rtl/>
-        </w:rPr>
-        <w:t>מטבלת ה</w:t>
-      </w:r>
-      <w:r>
-        <w:t>ERD</w:t>
-      </w:r>
-      <w:r>
-        <w:rPr>
-          <w:rFonts w:hint="cs"/>
-          <w:rtl/>
-        </w:rPr>
-        <w:t xml:space="preserve"> </w:t>
-      </w:r>
-      <w:r>
-        <w:rPr>
-          <w:rFonts w:hint="cs"/>
-          <w:rtl/>
-        </w:rPr>
-        <w:t>אינם מתוארים כטבלאות בפני עצמם אלא מתוארים כמפתחות זרים בטבלאות אחרות.</w:t>
-      </w:r>
-    </w:p>
-    <w:p>
-      <w:pPr>
-        <w:pStyle w:val="NormalWeb"/>
-        <w:rPr>
-          <w:rtl/>
-        </w:rPr>
-      </w:pPr>
-      <w:r>
-        <w:rPr>
-          <w:noProof/>
-        </w:rPr>
         <w:drawing>
-          <wp:inline distT="0" distB="0" distL="0" distR="0" wp14:anchorId="37BACCDA" wp14:editId="17338986">
-            <wp:extent cx="5721350" cy="3854450"/>
-            <wp:effectExtent l="0" t="0" r="0" b="0"/>
-            <wp:docPr id="1534154043" name="Picture 1"/>
+          <wp:inline distT="0" distB="0" distL="0" distR="0" wp14:anchorId="6597A5A4" wp14:editId="456053BB">
+            <wp:extent cx="5721350" cy="3346450"/>
+            <wp:effectExtent l="0" t="0" r="0" b="6350"/>
+            <wp:docPr id="108288845" name="Picture 7"/>
             <wp:cNvGraphicFramePr>
               <a:graphicFrameLocks xmlns:a="http://schemas.openxmlformats.org/drawingml/2006/main" noChangeAspect="1"/>
             </wp:cNvGraphicFramePr>
@@ -3687,13 +3588,13 @@
               <a:graphicData uri="http://schemas.openxmlformats.org/drawingml/2006/picture">
                 <pic:pic xmlns:pic="http://schemas.openxmlformats.org/drawingml/2006/picture">
                   <pic:nvPicPr>
-                    <pic:cNvPr id="0" name="Picture 1"/>
+                    <pic:cNvPr id="0" name="Picture 7"/>
                     <pic:cNvPicPr>
                       <a:picLocks noChangeAspect="1" noChangeArrowheads="1"/>
                     </pic:cNvPicPr>
                   </pic:nvPicPr>
                   <pic:blipFill>
-                    <a:blip r:embed="rId14">
+                    <a:blip r:embed="rId14" cstate="print">
                       <a:extLst>
                         <a:ext uri="{28A0092B-C50C-407E-A947-70E740481C1C}">
                           <a14:useLocalDpi xmlns:a14="http://schemas.microsoft.com/office/drawing/2010/main" val="0"/>
@@ -3708,7 +3609,7 @@
                   <pic:spPr bwMode="auto">
                     <a:xfrm>
                       <a:off x="0" y="0"/>
-                      <a:ext cx="5721350" cy="3854450"/>
+                      <a:ext cx="5721350" cy="3346450"/>
                     </a:xfrm>
                     <a:prstGeom prst="rect">
                       <a:avLst/>
@@ -4025,7 +3926,6 @@
           <w:u w:val="single"/>
           <w:rtl/>
         </w:rPr>
-        <w:lastRenderedPageBreak/>
         <w:t xml:space="preserve">יצירות טבלאות </w:t>
       </w:r>
       <w:r>
@@ -4581,7 +4481,6 @@
         <w:rPr>
           <w:noProof/>
         </w:rPr>
-        <w:lastRenderedPageBreak/>
         <w:drawing>
           <wp:anchor distT="0" distB="0" distL="114300" distR="114300" simplePos="0" relativeHeight="251721728" behindDoc="1" locked="0" layoutInCell="1" allowOverlap="1" wp14:anchorId="19DDAF65" wp14:editId="5C6A23E4">
             <wp:simplePos x="0" y="0"/>
@@ -4791,6 +4690,7 @@
         <w:rPr>
           <w:noProof/>
         </w:rPr>
+        <w:lastRenderedPageBreak/>
         <w:drawing>
           <wp:anchor distT="0" distB="0" distL="114300" distR="114300" simplePos="0" relativeHeight="251722752" behindDoc="1" locked="0" layoutInCell="1" allowOverlap="1" wp14:anchorId="1CCA7796" wp14:editId="4573C51E">
             <wp:simplePos x="0" y="0"/>
@@ -5197,7 +5097,6 @@
         <w:rPr>
           <w:noProof/>
         </w:rPr>
-        <w:lastRenderedPageBreak/>
         <w:drawing>
           <wp:anchor distT="0" distB="0" distL="114300" distR="114300" simplePos="0" relativeHeight="251725824" behindDoc="0" locked="0" layoutInCell="1" allowOverlap="1" wp14:anchorId="5FF612F1" wp14:editId="1ED01011">
             <wp:simplePos x="0" y="0"/>
@@ -5463,6 +5362,7 @@
           <w:szCs w:val="28"/>
           <w:rtl/>
         </w:rPr>
+        <w:lastRenderedPageBreak/>
         <w:t xml:space="preserve">מוכר במדונלדס עוקץ המבורגר,ברמן בבר מבריח בקבוק </w:t>
       </w:r>
       <w:r>
@@ -5732,12 +5632,21 @@
         </w:rPr>
         <w:t xml:space="preserve">נלך לאתר </w:t>
       </w:r>
-      <w:r>
-        <w:rPr>
-          <w:sz w:val="28"/>
-          <w:szCs w:val="28"/>
-        </w:rPr>
-        <w:t xml:space="preserve">mockaroo </w:t>
+      <w:proofErr w:type="spellStart"/>
+      <w:r>
+        <w:rPr>
+          <w:sz w:val="28"/>
+          <w:szCs w:val="28"/>
+        </w:rPr>
+        <w:t>mockaroo</w:t>
+      </w:r>
+      <w:proofErr w:type="spellEnd"/>
+      <w:r>
+        <w:rPr>
+          <w:sz w:val="28"/>
+          <w:szCs w:val="28"/>
+        </w:rPr>
+        <w:t xml:space="preserve"> </w:t>
       </w:r>
       <w:r>
         <w:rPr>
@@ -5774,7 +5683,6 @@
           <w:szCs w:val="28"/>
           <w:rtl/>
         </w:rPr>
-        <w:lastRenderedPageBreak/>
         <w:drawing>
           <wp:inline distT="0" distB="0" distL="0" distR="0" wp14:anchorId="041961C5" wp14:editId="6A8A772A">
             <wp:extent cx="5731510" cy="3032125"/>
@@ -5863,6 +5771,7 @@
         </w:rPr>
         <w:t xml:space="preserve"> לאתר </w:t>
       </w:r>
+      <w:proofErr w:type="spellStart"/>
       <w:r>
         <w:rPr>
           <w:sz w:val="28"/>
@@ -5870,6 +5779,7 @@
         </w:rPr>
         <w:t>mockaroo</w:t>
       </w:r>
+      <w:proofErr w:type="spellEnd"/>
       <w:r>
         <w:rPr>
           <w:rFonts w:hint="cs"/>
@@ -5879,13 +5789,31 @@
         </w:rPr>
         <w:t xml:space="preserve"> ובשדות </w:t>
       </w:r>
-      <w:r>
-        <w:rPr>
-          <w:sz w:val="28"/>
-          <w:szCs w:val="28"/>
-        </w:rPr>
-        <w:t>PosId DepartId</w:t>
-      </w:r>
+      <w:proofErr w:type="spellStart"/>
+      <w:r>
+        <w:rPr>
+          <w:sz w:val="28"/>
+          <w:szCs w:val="28"/>
+        </w:rPr>
+        <w:t>PosId</w:t>
+      </w:r>
+      <w:proofErr w:type="spellEnd"/>
+      <w:r>
+        <w:rPr>
+          <w:sz w:val="28"/>
+          <w:szCs w:val="28"/>
+        </w:rPr>
+        <w:t xml:space="preserve"> </w:t>
+      </w:r>
+      <w:proofErr w:type="spellStart"/>
+      <w:r>
+        <w:rPr>
+          <w:sz w:val="28"/>
+          <w:szCs w:val="28"/>
+        </w:rPr>
+        <w:t>DepartId</w:t>
+      </w:r>
+      <w:proofErr w:type="spellEnd"/>
       <w:r>
         <w:rPr>
           <w:rFonts w:hint="cs"/>
@@ -5940,6 +5868,7 @@
         </w:rPr>
         <w:t xml:space="preserve">הנה מדריך קטן היא להגדיר </w:t>
       </w:r>
+      <w:proofErr w:type="spellStart"/>
       <w:r>
         <w:rPr>
           <w:sz w:val="28"/>
@@ -5947,6 +5876,7 @@
         </w:rPr>
         <w:t>DataSet</w:t>
       </w:r>
+      <w:proofErr w:type="spellEnd"/>
       <w:r>
         <w:rPr>
           <w:rFonts w:hint="cs"/>
@@ -5956,12 +5886,21 @@
         </w:rPr>
         <w:t xml:space="preserve"> ב</w:t>
       </w:r>
-      <w:r>
-        <w:rPr>
-          <w:sz w:val="28"/>
-          <w:szCs w:val="28"/>
-        </w:rPr>
-        <w:t xml:space="preserve">mockaroo </w:t>
+      <w:proofErr w:type="spellStart"/>
+      <w:r>
+        <w:rPr>
+          <w:sz w:val="28"/>
+          <w:szCs w:val="28"/>
+        </w:rPr>
+        <w:t>mockaroo</w:t>
+      </w:r>
+      <w:proofErr w:type="spellEnd"/>
+      <w:r>
+        <w:rPr>
+          <w:sz w:val="28"/>
+          <w:szCs w:val="28"/>
+        </w:rPr>
+        <w:t xml:space="preserve"> </w:t>
       </w:r>
       <w:r>
         <w:rPr>
@@ -5999,6 +5938,7 @@
           <w:szCs w:val="28"/>
           <w:rtl/>
         </w:rPr>
+        <w:lastRenderedPageBreak/>
         <w:t xml:space="preserve">נכנס לאתר ונבחר ב </w:t>
       </w:r>
       <w:r>
@@ -6266,6 +6206,7 @@
         </w:rPr>
         <w:t xml:space="preserve"> בתיקייה של </w:t>
       </w:r>
+      <w:proofErr w:type="spellStart"/>
       <w:r>
         <w:rPr>
           <w:sz w:val="28"/>
@@ -6273,6 +6214,7 @@
         </w:rPr>
         <w:t>DBImport</w:t>
       </w:r>
+      <w:proofErr w:type="spellEnd"/>
       <w:r>
         <w:rPr>
           <w:rFonts w:hint="cs"/>
@@ -6356,7 +6298,6 @@
           <w:szCs w:val="28"/>
           <w:rtl/>
         </w:rPr>
-        <w:lastRenderedPageBreak/>
         <w:t>אחרי שלחצנו נלחץ על הכפתור, נבחר את הקובץ הרצוי ניתן למערך מידע הזה שם וכעת יש לנו מערך מידע משלנו באתר כמה מגניב נכון?</w:t>
       </w:r>
     </w:p>
@@ -6546,6 +6487,7 @@
         <w:rPr>
           <w:noProof/>
         </w:rPr>
+        <w:lastRenderedPageBreak/>
         <w:drawing>
           <wp:inline distT="0" distB="0" distL="0" distR="0" wp14:anchorId="1490E570" wp14:editId="2E6F3902">
             <wp:extent cx="5731510" cy="2645410"/>
@@ -6626,7 +6568,6 @@
           <w:szCs w:val="28"/>
           <w:rtl/>
         </w:rPr>
-        <w:lastRenderedPageBreak/>
         <w:drawing>
           <wp:anchor distT="0" distB="0" distL="114300" distR="114300" simplePos="0" relativeHeight="251730944" behindDoc="0" locked="0" layoutInCell="1" allowOverlap="1" wp14:anchorId="6B11C1DB" wp14:editId="35AA4CEE">
             <wp:simplePos x="0" y="0"/>
@@ -6834,6 +6775,7 @@
         </w:rPr>
         <w:t xml:space="preserve">Shift, </w:t>
       </w:r>
+      <w:proofErr w:type="spellStart"/>
       <w:r>
         <w:rPr>
           <w:b/>
@@ -6844,6 +6786,7 @@
         </w:rPr>
         <w:t>EmployeeShift</w:t>
       </w:r>
+      <w:proofErr w:type="spellEnd"/>
       <w:r>
         <w:rPr>
           <w:b/>
@@ -7013,7 +6956,6 @@
           <w:szCs w:val="28"/>
           <w:rtl/>
         </w:rPr>
-        <w:lastRenderedPageBreak/>
         <w:drawing>
           <wp:inline distT="0" distB="0" distL="0" distR="0" wp14:anchorId="4BE9888A" wp14:editId="557348D7">
             <wp:extent cx="5731510" cy="3157855"/>
@@ -7281,6 +7223,7 @@
           <w:szCs w:val="28"/>
           <w:rtl/>
         </w:rPr>
+        <w:lastRenderedPageBreak/>
         <w:drawing>
           <wp:inline distT="0" distB="0" distL="0" distR="0" wp14:anchorId="659F177B" wp14:editId="2ED83089">
             <wp:extent cx="5794940" cy="3115461"/>
@@ -7340,7 +7283,6 @@
           <w:noProof/>
           <w:rtl/>
         </w:rPr>
-        <w:lastRenderedPageBreak/>
         <w:drawing>
           <wp:anchor distT="0" distB="0" distL="114300" distR="114300" simplePos="0" relativeHeight="251731968" behindDoc="0" locked="0" layoutInCell="1" allowOverlap="1" wp14:anchorId="2D5D2407" wp14:editId="207518FD">
             <wp:simplePos x="0" y="0"/>
@@ -7568,9 +7510,11 @@
         </w:rPr>
         <w:t xml:space="preserve"> נכניס ערכים לטבלה </w:t>
       </w:r>
+      <w:proofErr w:type="spellStart"/>
       <w:r>
         <w:t>EmployeeShift</w:t>
       </w:r>
+      <w:proofErr w:type="spellEnd"/>
     </w:p>
     <w:p>
       <w:pPr>
@@ -7688,6 +7632,7 @@
           <w:szCs w:val="28"/>
           <w:rtl/>
         </w:rPr>
+        <w:lastRenderedPageBreak/>
         <w:t>נכניס את הקובץ טקסט הזה אל התקייה של</w:t>
       </w:r>
       <w:r>
@@ -7706,6 +7651,7 @@
         </w:rPr>
         <w:t xml:space="preserve"> ה</w:t>
       </w:r>
+      <w:proofErr w:type="spellStart"/>
       <w:r>
         <w:rPr>
           <w:sz w:val="28"/>
@@ -7713,6 +7659,7 @@
         </w:rPr>
         <w:t>userdata</w:t>
       </w:r>
+      <w:proofErr w:type="spellEnd"/>
       <w:r>
         <w:rPr>
           <w:rFonts w:hint="cs"/>
@@ -7808,7 +7755,6 @@
           <w:szCs w:val="28"/>
           <w:rtl/>
         </w:rPr>
-        <w:lastRenderedPageBreak/>
         <w:drawing>
           <wp:inline distT="0" distB="0" distL="0" distR="0" wp14:anchorId="58514564" wp14:editId="1E93196F">
             <wp:extent cx="5731510" cy="2512060"/>
@@ -8073,6 +8019,7 @@
           <w:szCs w:val="28"/>
           <w:rtl/>
         </w:rPr>
+        <w:lastRenderedPageBreak/>
         <w:t>מנהלים</w:t>
       </w:r>
       <w:r>
@@ -8206,7 +8153,6 @@
           <w:szCs w:val="28"/>
           <w:rtl/>
         </w:rPr>
-        <w:lastRenderedPageBreak/>
         <w:t>לכל מנהל יש גישה מסויימת נקבעת לפי אות אנגלית שתיבחר בצורה רדנומלית</w:t>
       </w:r>
     </w:p>
@@ -8667,6 +8613,7 @@
           <w:szCs w:val="28"/>
           <w:rtl/>
         </w:rPr>
+        <w:lastRenderedPageBreak/>
         <w:t>נכניס את הערכים דרך ה</w:t>
       </w:r>
       <w:r>
@@ -8703,7 +8650,6 @@
           <w:szCs w:val="28"/>
           <w:rtl/>
         </w:rPr>
-        <w:lastRenderedPageBreak/>
         <w:drawing>
           <wp:inline distT="0" distB="0" distL="0" distR="0" wp14:anchorId="637B870F" wp14:editId="1F6C1D3A">
             <wp:extent cx="5778095" cy="2445349"/>
@@ -8953,6 +8899,7 @@
           <w:szCs w:val="28"/>
           <w:rtl/>
         </w:rPr>
+        <w:lastRenderedPageBreak/>
         <w:t>כעת נבנה את טבלת הקשר בין הנרשמים לבין הקורסים והתוכנית בטבלת ה</w:t>
       </w:r>
       <w:r>
@@ -8979,9 +8926,9 @@
           <w:szCs w:val="28"/>
           <w:rtl/>
         </w:rPr>
-        <w:lastRenderedPageBreak/>
         <w:t xml:space="preserve">ניצור טבלה בשם </w:t>
       </w:r>
+      <w:proofErr w:type="spellStart"/>
       <w:r>
         <w:rPr>
           <w:sz w:val="28"/>
@@ -8989,6 +8936,7 @@
         </w:rPr>
         <w:t>EmployeeTraining</w:t>
       </w:r>
+      <w:proofErr w:type="spellEnd"/>
       <w:r>
         <w:rPr>
           <w:rFonts w:hint="cs"/>
@@ -9454,6 +9402,7 @@
         </w:rPr>
         <w:t xml:space="preserve"> טבלת בקשות היעדרות (</w:t>
       </w:r>
+      <w:proofErr w:type="spellStart"/>
       <w:r>
         <w:rPr>
           <w:b/>
@@ -9464,6 +9413,7 @@
         </w:rPr>
         <w:t>LeaveRequest</w:t>
       </w:r>
+      <w:proofErr w:type="spellEnd"/>
       <w:r>
         <w:rPr>
           <w:rFonts w:hint="cs"/>
@@ -9762,6 +9712,7 @@
         </w:rPr>
         <w:t xml:space="preserve">זאת על מנת שנוכל להעלות את זה לאתר </w:t>
       </w:r>
+      <w:proofErr w:type="spellStart"/>
       <w:r>
         <w:rPr>
           <w:sz w:val="28"/>
@@ -9769,6 +9720,7 @@
         </w:rPr>
         <w:t>mockaroo</w:t>
       </w:r>
+      <w:proofErr w:type="spellEnd"/>
       <w:r>
         <w:rPr>
           <w:rFonts w:hint="cs"/>
@@ -9888,6 +9840,7 @@
         </w:rPr>
         <w:t xml:space="preserve">ניכנס לאתר </w:t>
       </w:r>
+      <w:proofErr w:type="spellStart"/>
       <w:r>
         <w:rPr>
           <w:sz w:val="28"/>
@@ -9895,6 +9848,7 @@
         </w:rPr>
         <w:t>mockaroo</w:t>
       </w:r>
+      <w:proofErr w:type="spellEnd"/>
       <w:r>
         <w:rPr>
           <w:rFonts w:hint="cs"/>
@@ -10326,6 +10280,7 @@
         </w:rPr>
         <w:t xml:space="preserve"> על ידי </w:t>
       </w:r>
+      <w:proofErr w:type="spellStart"/>
       <w:r>
         <w:rPr>
           <w:sz w:val="28"/>
@@ -10333,6 +10288,7 @@
         </w:rPr>
         <w:t>to_date</w:t>
       </w:r>
+      <w:proofErr w:type="spellEnd"/>
     </w:p>
     <w:p>
       <w:pPr>
@@ -10966,6 +10922,95 @@
     <w:p>
       <w:pPr>
         <w:bidi/>
+        <w:rPr>
+          <w:rtl/>
+        </w:rPr>
+      </w:pPr>
+      <w:r>
+        <w:rPr>
+          <w:rFonts w:hint="cs"/>
+          <w:rtl/>
+        </w:rPr>
+        <w:t xml:space="preserve">ניתן לעשות את זה גם בשימוש עם </w:t>
+      </w:r>
+      <w:r>
+        <w:t>PL/SQL Developer</w:t>
+      </w:r>
+      <w:r>
+        <w:rPr>
+          <w:rFonts w:hint="cs"/>
+          <w:rtl/>
+        </w:rPr>
+        <w:t xml:space="preserve"> </w:t>
+      </w:r>
+      <w:r>
+        <w:rPr>
+          <w:rtl/>
+        </w:rPr>
+        <w:t>–</w:t>
+      </w:r>
+    </w:p>
+    <w:p>
+      <w:pPr>
+        <w:bidi/>
+        <w:rPr>
+          <w:rtl/>
+        </w:rPr>
+      </w:pPr>
+      <w:r>
+        <w:rPr>
+          <w:rFonts w:cs="Arial"/>
+          <w:noProof/>
+          <w:rtl/>
+        </w:rPr>
+        <w:drawing>
+          <wp:inline distT="0" distB="0" distL="0" distR="0" wp14:anchorId="028B3EF2" wp14:editId="25CDE62C">
+            <wp:extent cx="5731510" cy="2667635"/>
+            <wp:effectExtent l="0" t="0" r="2540" b="0"/>
+            <wp:docPr id="383183737" name="Picture 1" descr="A screenshot of a computer&#10;&#10;Description automatically generated"/>
+            <wp:cNvGraphicFramePr>
+              <a:graphicFrameLocks xmlns:a="http://schemas.openxmlformats.org/drawingml/2006/main" noChangeAspect="1"/>
+            </wp:cNvGraphicFramePr>
+            <a:graphic xmlns:a="http://schemas.openxmlformats.org/drawingml/2006/main">
+              <a:graphicData uri="http://schemas.openxmlformats.org/drawingml/2006/picture">
+                <pic:pic xmlns:pic="http://schemas.openxmlformats.org/drawingml/2006/picture">
+                  <pic:nvPicPr>
+                    <pic:cNvPr id="383183737" name="Picture 1" descr="A screenshot of a computer&#10;&#10;Description automatically generated"/>
+                    <pic:cNvPicPr/>
+                  </pic:nvPicPr>
+                  <pic:blipFill>
+                    <a:blip r:embed="rId55"/>
+                    <a:stretch>
+                      <a:fillRect/>
+                    </a:stretch>
+                  </pic:blipFill>
+                  <pic:spPr>
+                    <a:xfrm>
+                      <a:off x="0" y="0"/>
+                      <a:ext cx="5731510" cy="2667635"/>
+                    </a:xfrm>
+                    <a:prstGeom prst="rect">
+                      <a:avLst/>
+                    </a:prstGeom>
+                  </pic:spPr>
+                </pic:pic>
+              </a:graphicData>
+            </a:graphic>
+          </wp:inline>
+        </w:drawing>
+      </w:r>
+    </w:p>
+    <w:p>
+      <w:pPr>
+        <w:bidi/>
+        <w:rPr>
+          <w:rtl/>
+        </w:rPr>
+      </w:pPr>
+    </w:p>
+    <w:p>
+      <w:pPr>
+        <w:bidi/>
       </w:pPr>
       <w:r>
         <w:rPr>
@@ -11074,6 +11119,7 @@
           <w:noProof/>
           <w:rtl/>
         </w:rPr>
+        <w:lastRenderedPageBreak/>
         <w:drawing>
           <wp:inline distT="0" distB="0" distL="0" distR="0" wp14:anchorId="7B972BDA" wp14:editId="4C7866BC">
             <wp:extent cx="2400300" cy="1280160"/>
@@ -11090,7 +11136,7 @@
                     <pic:cNvPicPr/>
                   </pic:nvPicPr>
                   <pic:blipFill>
-                    <a:blip r:embed="rId55"/>
+                    <a:blip r:embed="rId56"/>
                     <a:stretch>
                       <a:fillRect/>
                     </a:stretch>
@@ -11183,7 +11229,7 @@
                     <pic:cNvPicPr/>
                   </pic:nvPicPr>
                   <pic:blipFill>
-                    <a:blip r:embed="rId56"/>
+                    <a:blip r:embed="rId57"/>
                     <a:stretch>
                       <a:fillRect/>
                     </a:stretch>
@@ -11221,7 +11267,6 @@
           <w:u w:val="single"/>
           <w:rtl/>
         </w:rPr>
-        <w:lastRenderedPageBreak/>
         <w:t>שחזור הנתונים -</w:t>
       </w:r>
       <w:r>
@@ -11316,7 +11361,7 @@
                     <pic:cNvPicPr/>
                   </pic:nvPicPr>
                   <pic:blipFill>
-                    <a:blip r:embed="rId57"/>
+                    <a:blip r:embed="rId58"/>
                     <a:stretch>
                       <a:fillRect/>
                     </a:stretch>
@@ -11345,6 +11390,7 @@
         <w:rPr>
           <w:noProof/>
         </w:rPr>
+        <w:lastRenderedPageBreak/>
         <w:drawing>
           <wp:inline distT="0" distB="0" distL="0" distR="0" wp14:anchorId="32144816" wp14:editId="01F999BD">
             <wp:extent cx="5731510" cy="3174365"/>
@@ -11361,7 +11407,7 @@
                     <pic:cNvPicPr/>
                   </pic:nvPicPr>
                   <pic:blipFill>
-                    <a:blip r:embed="rId58"/>
+                    <a:blip r:embed="rId59"/>
                     <a:stretch>
                       <a:fillRect/>
                     </a:stretch>
@@ -11394,6 +11440,92 @@
           <w:rFonts w:hint="cs"/>
           <w:rtl/>
         </w:rPr>
+        <w:t xml:space="preserve">וכמובן שאפשר לעשות את זה גם בצורה השניה </w:t>
+      </w:r>
+      <w:r>
+        <w:rPr>
+          <w:rtl/>
+        </w:rPr>
+        <w:t>–</w:t>
+      </w:r>
+      <w:r>
+        <w:rPr>
+          <w:rFonts w:hint="cs"/>
+          <w:rtl/>
+        </w:rPr>
+        <w:t xml:space="preserve"> </w:t>
+      </w:r>
+    </w:p>
+    <w:p>
+      <w:pPr>
+        <w:bidi/>
+        <w:rPr>
+          <w:rtl/>
+        </w:rPr>
+      </w:pPr>
+      <w:r>
+        <w:rPr>
+          <w:rFonts w:cs="Arial"/>
+          <w:noProof/>
+          <w:rtl/>
+        </w:rPr>
+        <w:drawing>
+          <wp:inline distT="0" distB="0" distL="0" distR="0" wp14:anchorId="307A239F" wp14:editId="18AAA283">
+            <wp:extent cx="5731510" cy="2688590"/>
+            <wp:effectExtent l="0" t="0" r="2540" b="0"/>
+            <wp:docPr id="1186351271" name="Picture 1" descr="A black screen with a black border&#10;&#10;Description automatically generated"/>
+            <wp:cNvGraphicFramePr>
+              <a:graphicFrameLocks xmlns:a="http://schemas.openxmlformats.org/drawingml/2006/main" noChangeAspect="1"/>
+            </wp:cNvGraphicFramePr>
+            <a:graphic xmlns:a="http://schemas.openxmlformats.org/drawingml/2006/main">
+              <a:graphicData uri="http://schemas.openxmlformats.org/drawingml/2006/picture">
+                <pic:pic xmlns:pic="http://schemas.openxmlformats.org/drawingml/2006/picture">
+                  <pic:nvPicPr>
+                    <pic:cNvPr id="1186351271" name="Picture 1" descr="A black screen with a black border&#10;&#10;Description automatically generated"/>
+                    <pic:cNvPicPr/>
+                  </pic:nvPicPr>
+                  <pic:blipFill>
+                    <a:blip r:embed="rId60"/>
+                    <a:stretch>
+                      <a:fillRect/>
+                    </a:stretch>
+                  </pic:blipFill>
+                  <pic:spPr>
+                    <a:xfrm>
+                      <a:off x="0" y="0"/>
+                      <a:ext cx="5731510" cy="2688590"/>
+                    </a:xfrm>
+                    <a:prstGeom prst="rect">
+                      <a:avLst/>
+                    </a:prstGeom>
+                  </pic:spPr>
+                </pic:pic>
+              </a:graphicData>
+            </a:graphic>
+          </wp:inline>
+        </w:drawing>
+      </w:r>
+    </w:p>
+    <w:p>
+      <w:pPr>
+        <w:bidi/>
+        <w:rPr>
+          <w:rtl/>
+        </w:rPr>
+      </w:pPr>
+    </w:p>
+    <w:p>
+      <w:pPr>
+        <w:bidi/>
+        <w:rPr>
+          <w:rtl/>
+        </w:rPr>
+      </w:pPr>
+      <w:r>
+        <w:rPr>
+          <w:rFonts w:hint="cs"/>
+          <w:rtl/>
+        </w:rPr>
         <w:t>הגדרנו שהוא יריץ פקודת מחיקה של כל הטבלאות רק ליתר ביטחון ושיתעלם מטריגרים (למרות שאין אצלינו אבל התייחסנו לזה בצורה הכי אופטימלית שאפשר).</w:t>
       </w:r>
     </w:p>
@@ -11463,7 +11595,7 @@
                     <pic:cNvPicPr/>
                   </pic:nvPicPr>
                   <pic:blipFill>
-                    <a:blip r:embed="rId59"/>
+                    <a:blip r:embed="rId61"/>
                     <a:stretch>
                       <a:fillRect/>
                     </a:stretch>
@@ -11535,10 +11667,79 @@
         <w:bidi/>
       </w:pPr>
     </w:p>
+    <w:p>
+      <w:pPr>
+        <w:bidi/>
+        <w:rPr>
+          <w:rFonts w:hint="cs"/>
+          <w:rtl/>
+        </w:rPr>
+      </w:pPr>
+      <w:r>
+        <w:rPr>
+          <w:rFonts w:hint="cs"/>
+          <w:rtl/>
+        </w:rPr>
+        <w:t xml:space="preserve">בנוגע לקובץ </w:t>
+      </w:r>
+      <w:r>
+        <w:t>insertTables</w:t>
+      </w:r>
+      <w:r>
+        <w:rPr>
+          <w:rFonts w:hint="cs"/>
+          <w:rtl/>
+        </w:rPr>
+        <w:t xml:space="preserve"> תריצו את קובץ </w:t>
+      </w:r>
+      <w:r>
+        <w:t>deleteValuesFromTables</w:t>
+      </w:r>
+      <w:r>
+        <w:rPr>
+          <w:rFonts w:hint="cs"/>
+          <w:rtl/>
+        </w:rPr>
+        <w:t xml:space="preserve"> שיצרנו עבורכם על מנת למחוק את שורות המידע הקיימות.</w:t>
+      </w:r>
+      <w:r>
+        <w:rPr>
+          <w:rtl/>
+        </w:rPr>
+        <w:br/>
+      </w:r>
+      <w:r>
+        <w:rPr>
+          <w:rFonts w:hint="cs"/>
+          <w:rtl/>
+        </w:rPr>
+        <w:t>לאחר מכן תוכלו להריץ את קובץ ה</w:t>
+      </w:r>
+      <w:r>
+        <w:t>insertTables</w:t>
+      </w:r>
+      <w:r>
+        <w:rPr>
+          <w:rFonts w:hint="cs"/>
+          <w:rtl/>
+        </w:rPr>
+        <w:t xml:space="preserve"> ב</w:t>
+      </w:r>
+      <w:r>
+        <w:t>plsql</w:t>
+      </w:r>
+      <w:r>
+        <w:rPr>
+          <w:rFonts w:hint="cs"/>
+          <w:rtl/>
+        </w:rPr>
+        <w:t xml:space="preserve"> בצורה חלקה ללא בעיות.</w:t>
+      </w:r>
+    </w:p>
     <w:sectPr>
-      <w:headerReference w:type="default" r:id="rId60"/>
-      <w:footerReference w:type="default" r:id="rId61"/>
-      <w:footerReference w:type="first" r:id="rId62"/>
+      <w:headerReference w:type="default" r:id="rId62"/>
+      <w:footerReference w:type="default" r:id="rId63"/>
+      <w:footerReference w:type="first" r:id="rId64"/>
       <w:pgSz w:w="11906" w:h="16838"/>
       <w:pgMar w:top="1440" w:right="1440" w:bottom="1440" w:left="1440" w:header="708" w:footer="708" w:gutter="0"/>
       <w:pgNumType w:start="0"/>

</xml_diff>

<commit_message>
An un updated ERD diagram has been updated
</commit_message>
<xml_diff>
--- a/DBProject 332461854 214736688/שלב א/Report.docx
+++ b/DBProject 332461854 214736688/שלב א/Report.docx
@@ -1479,19 +1479,7 @@
                                         <w:szCs w:val="52"/>
                                         <w:rtl/>
                                       </w:rPr>
-                                      <w:t xml:space="preserve">מיני"פ </w:t>
-                                    </w:r>
-                                    <w:r>
-                                      <w:rPr>
-                                        <w:b/>
-                                        <w:bCs/>
-                                        <w:caps/>
-                                        <w:color w:val="156082" w:themeColor="accent1"/>
-                                        <w:sz w:val="52"/>
-                                        <w:szCs w:val="52"/>
-                                        <w:rtl/>
-                                      </w:rPr>
-                                      <w:t>בסיסי נתונים – תשפ"</w:t>
+                                      <w:t>מיני"פ בסיסי נתונים – תשפ"</w:t>
                                     </w:r>
                                     <w:r>
                                       <w:rPr>
@@ -1577,19 +1565,7 @@
                                   <w:szCs w:val="52"/>
                                   <w:rtl/>
                                 </w:rPr>
-                                <w:t xml:space="preserve">מיני"פ </w:t>
-                              </w:r>
-                              <w:r>
-                                <w:rPr>
-                                  <w:b/>
-                                  <w:bCs/>
-                                  <w:caps/>
-                                  <w:color w:val="156082" w:themeColor="accent1"/>
-                                  <w:sz w:val="52"/>
-                                  <w:szCs w:val="52"/>
-                                  <w:rtl/>
-                                </w:rPr>
-                                <w:t>בסיסי נתונים – תשפ"</w:t>
+                                <w:t>מיני"פ בסיסי נתונים – תשפ"</w:t>
                               </w:r>
                               <w:r>
                                 <w:rPr>
@@ -3380,10 +3356,10 @@
           <w:noProof/>
         </w:rPr>
         <w:drawing>
-          <wp:inline distT="0" distB="0" distL="0" distR="0" wp14:anchorId="498F319C" wp14:editId="5A45C162">
-            <wp:extent cx="5727700" cy="3782060"/>
-            <wp:effectExtent l="0" t="0" r="6350" b="8890"/>
-            <wp:docPr id="279023698" name="Picture 1"/>
+          <wp:inline distT="0" distB="0" distL="0" distR="0" wp14:anchorId="4110E2A6" wp14:editId="2AEEA4F9">
+            <wp:extent cx="5715000" cy="3571875"/>
+            <wp:effectExtent l="0" t="0" r="0" b="9525"/>
+            <wp:docPr id="762442904" name="Picture 1"/>
             <wp:cNvGraphicFramePr>
               <a:graphicFrameLocks xmlns:a="http://schemas.openxmlformats.org/drawingml/2006/main" noChangeAspect="1"/>
             </wp:cNvGraphicFramePr>
@@ -3412,7 +3388,7 @@
                   <pic:spPr bwMode="auto">
                     <a:xfrm>
                       <a:off x="0" y="0"/>
-                      <a:ext cx="5727700" cy="3782060"/>
+                      <a:ext cx="5715000" cy="3571875"/>
                     </a:xfrm>
                     <a:prstGeom prst="rect">
                       <a:avLst/>
@@ -5632,21 +5608,12 @@
         </w:rPr>
         <w:t xml:space="preserve">נלך לאתר </w:t>
       </w:r>
-      <w:proofErr w:type="spellStart"/>
-      <w:r>
-        <w:rPr>
-          <w:sz w:val="28"/>
-          <w:szCs w:val="28"/>
-        </w:rPr>
-        <w:t>mockaroo</w:t>
-      </w:r>
-      <w:proofErr w:type="spellEnd"/>
-      <w:r>
-        <w:rPr>
-          <w:sz w:val="28"/>
-          <w:szCs w:val="28"/>
-        </w:rPr>
-        <w:t xml:space="preserve"> </w:t>
+      <w:r>
+        <w:rPr>
+          <w:sz w:val="28"/>
+          <w:szCs w:val="28"/>
+        </w:rPr>
+        <w:t xml:space="preserve">mockaroo </w:t>
       </w:r>
       <w:r>
         <w:rPr>
@@ -5771,7 +5738,6 @@
         </w:rPr>
         <w:t xml:space="preserve"> לאתר </w:t>
       </w:r>
-      <w:proofErr w:type="spellStart"/>
       <w:r>
         <w:rPr>
           <w:sz w:val="28"/>
@@ -5779,7 +5745,6 @@
         </w:rPr>
         <w:t>mockaroo</w:t>
       </w:r>
-      <w:proofErr w:type="spellEnd"/>
       <w:r>
         <w:rPr>
           <w:rFonts w:hint="cs"/>
@@ -5789,31 +5754,13 @@
         </w:rPr>
         <w:t xml:space="preserve"> ובשדות </w:t>
       </w:r>
-      <w:proofErr w:type="spellStart"/>
-      <w:r>
-        <w:rPr>
-          <w:sz w:val="28"/>
-          <w:szCs w:val="28"/>
-        </w:rPr>
-        <w:t>PosId</w:t>
-      </w:r>
-      <w:proofErr w:type="spellEnd"/>
-      <w:r>
-        <w:rPr>
-          <w:sz w:val="28"/>
-          <w:szCs w:val="28"/>
-        </w:rPr>
-        <w:t xml:space="preserve"> </w:t>
-      </w:r>
-      <w:proofErr w:type="spellStart"/>
-      <w:r>
-        <w:rPr>
-          <w:sz w:val="28"/>
-          <w:szCs w:val="28"/>
-        </w:rPr>
-        <w:t>DepartId</w:t>
-      </w:r>
-      <w:proofErr w:type="spellEnd"/>
+      <w:r>
+        <w:rPr>
+          <w:sz w:val="28"/>
+          <w:szCs w:val="28"/>
+        </w:rPr>
+        <w:t>PosId DepartId</w:t>
+      </w:r>
       <w:r>
         <w:rPr>
           <w:rFonts w:hint="cs"/>
@@ -5868,7 +5815,6 @@
         </w:rPr>
         <w:t xml:space="preserve">הנה מדריך קטן היא להגדיר </w:t>
       </w:r>
-      <w:proofErr w:type="spellStart"/>
       <w:r>
         <w:rPr>
           <w:sz w:val="28"/>
@@ -5876,7 +5822,6 @@
         </w:rPr>
         <w:t>DataSet</w:t>
       </w:r>
-      <w:proofErr w:type="spellEnd"/>
       <w:r>
         <w:rPr>
           <w:rFonts w:hint="cs"/>
@@ -5886,21 +5831,12 @@
         </w:rPr>
         <w:t xml:space="preserve"> ב</w:t>
       </w:r>
-      <w:proofErr w:type="spellStart"/>
-      <w:r>
-        <w:rPr>
-          <w:sz w:val="28"/>
-          <w:szCs w:val="28"/>
-        </w:rPr>
-        <w:t>mockaroo</w:t>
-      </w:r>
-      <w:proofErr w:type="spellEnd"/>
-      <w:r>
-        <w:rPr>
-          <w:sz w:val="28"/>
-          <w:szCs w:val="28"/>
-        </w:rPr>
-        <w:t xml:space="preserve"> </w:t>
+      <w:r>
+        <w:rPr>
+          <w:sz w:val="28"/>
+          <w:szCs w:val="28"/>
+        </w:rPr>
+        <w:t xml:space="preserve">mockaroo </w:t>
       </w:r>
       <w:r>
         <w:rPr>
@@ -6206,7 +6142,6 @@
         </w:rPr>
         <w:t xml:space="preserve"> בתיקייה של </w:t>
       </w:r>
-      <w:proofErr w:type="spellStart"/>
       <w:r>
         <w:rPr>
           <w:sz w:val="28"/>
@@ -6214,7 +6149,6 @@
         </w:rPr>
         <w:t>DBImport</w:t>
       </w:r>
-      <w:proofErr w:type="spellEnd"/>
       <w:r>
         <w:rPr>
           <w:rFonts w:hint="cs"/>
@@ -6775,7 +6709,6 @@
         </w:rPr>
         <w:t xml:space="preserve">Shift, </w:t>
       </w:r>
-      <w:proofErr w:type="spellStart"/>
       <w:r>
         <w:rPr>
           <w:b/>
@@ -6786,7 +6719,6 @@
         </w:rPr>
         <w:t>EmployeeShift</w:t>
       </w:r>
-      <w:proofErr w:type="spellEnd"/>
       <w:r>
         <w:rPr>
           <w:b/>
@@ -7510,11 +7442,9 @@
         </w:rPr>
         <w:t xml:space="preserve"> נכניס ערכים לטבלה </w:t>
       </w:r>
-      <w:proofErr w:type="spellStart"/>
       <w:r>
         <w:t>EmployeeShift</w:t>
       </w:r>
-      <w:proofErr w:type="spellEnd"/>
     </w:p>
     <w:p>
       <w:pPr>
@@ -7651,7 +7581,6 @@
         </w:rPr>
         <w:t xml:space="preserve"> ה</w:t>
       </w:r>
-      <w:proofErr w:type="spellStart"/>
       <w:r>
         <w:rPr>
           <w:sz w:val="28"/>
@@ -7659,7 +7588,6 @@
         </w:rPr>
         <w:t>userdata</w:t>
       </w:r>
-      <w:proofErr w:type="spellEnd"/>
       <w:r>
         <w:rPr>
           <w:rFonts w:hint="cs"/>
@@ -8928,7 +8856,6 @@
         </w:rPr>
         <w:t xml:space="preserve">ניצור טבלה בשם </w:t>
       </w:r>
-      <w:proofErr w:type="spellStart"/>
       <w:r>
         <w:rPr>
           <w:sz w:val="28"/>
@@ -8936,7 +8863,6 @@
         </w:rPr>
         <w:t>EmployeeTraining</w:t>
       </w:r>
-      <w:proofErr w:type="spellEnd"/>
       <w:r>
         <w:rPr>
           <w:rFonts w:hint="cs"/>
@@ -9402,7 +9328,6 @@
         </w:rPr>
         <w:t xml:space="preserve"> טבלת בקשות היעדרות (</w:t>
       </w:r>
-      <w:proofErr w:type="spellStart"/>
       <w:r>
         <w:rPr>
           <w:b/>
@@ -9413,7 +9338,6 @@
         </w:rPr>
         <w:t>LeaveRequest</w:t>
       </w:r>
-      <w:proofErr w:type="spellEnd"/>
       <w:r>
         <w:rPr>
           <w:rFonts w:hint="cs"/>
@@ -9712,7 +9636,6 @@
         </w:rPr>
         <w:t xml:space="preserve">זאת על מנת שנוכל להעלות את זה לאתר </w:t>
       </w:r>
-      <w:proofErr w:type="spellStart"/>
       <w:r>
         <w:rPr>
           <w:sz w:val="28"/>
@@ -9720,7 +9643,6 @@
         </w:rPr>
         <w:t>mockaroo</w:t>
       </w:r>
-      <w:proofErr w:type="spellEnd"/>
       <w:r>
         <w:rPr>
           <w:rFonts w:hint="cs"/>
@@ -9840,7 +9762,6 @@
         </w:rPr>
         <w:t xml:space="preserve">ניכנס לאתר </w:t>
       </w:r>
-      <w:proofErr w:type="spellStart"/>
       <w:r>
         <w:rPr>
           <w:sz w:val="28"/>
@@ -9848,7 +9769,6 @@
         </w:rPr>
         <w:t>mockaroo</w:t>
       </w:r>
-      <w:proofErr w:type="spellEnd"/>
       <w:r>
         <w:rPr>
           <w:rFonts w:hint="cs"/>
@@ -10280,7 +10200,6 @@
         </w:rPr>
         <w:t xml:space="preserve"> על ידי </w:t>
       </w:r>
-      <w:proofErr w:type="spellStart"/>
       <w:r>
         <w:rPr>
           <w:sz w:val="28"/>
@@ -10288,7 +10207,6 @@
         </w:rPr>
         <w:t>to_date</w:t>
       </w:r>
-      <w:proofErr w:type="spellEnd"/>
     </w:p>
     <w:p>
       <w:pPr>
@@ -11671,7 +11589,6 @@
       <w:pPr>
         <w:bidi/>
         <w:rPr>
-          <w:rFonts w:hint="cs"/>
           <w:rtl/>
         </w:rPr>
       </w:pPr>

</xml_diff>

<commit_message>
Added the secened Quary to the repo with the files  - Meir
</commit_message>
<xml_diff>
--- a/DBProject 332461854 214736688/שלב א/Report.docx
+++ b/DBProject 332461854 214736688/שלב א/Report.docx
@@ -13133,44 +13133,488 @@
           <w:rtl/>
         </w:rPr>
         <w:lastRenderedPageBreak/>
-        <w:t>שאילתה מס'</w:t>
-      </w:r>
-      <w:r>
-        <w:rPr>
-          <w:rFonts w:hint="cs"/>
+        <w:t xml:space="preserve">שאילתה מס' 2 </w:t>
+      </w:r>
+      <w:r>
+        <w:rPr>
           <w:b/>
           <w:bCs/>
           <w:u w:val="single"/>
           <w:rtl/>
         </w:rPr>
-        <w:t xml:space="preserve"> 2</w:t>
-      </w:r>
-      <w:r>
-        <w:rPr>
-          <w:rFonts w:hint="cs"/>
+        <w:t>–</w:t>
+      </w:r>
+    </w:p>
+    <w:p>
+      <w:pPr>
+        <w:pStyle w:val="NoSpacing"/>
+        <w:bidi/>
+        <w:rPr>
           <w:b/>
           <w:bCs/>
-          <w:u w:val="single"/>
-          <w:rtl/>
-        </w:rPr>
-        <w:t xml:space="preserve"> </w:t>
-      </w:r>
-      <w:r>
-        <w:rPr>
+          <w:sz w:val="28"/>
+          <w:szCs w:val="28"/>
+          <w:rtl/>
+        </w:rPr>
+      </w:pPr>
+      <w:r>
+        <w:rPr>
+          <w:rFonts w:hint="cs"/>
           <w:b/>
           <w:bCs/>
-          <w:u w:val="single"/>
-          <w:rtl/>
+          <w:sz w:val="28"/>
+          <w:szCs w:val="28"/>
+          <w:rtl/>
+        </w:rPr>
+        <w:t xml:space="preserve">מטרת השאילתה </w:t>
+      </w:r>
+      <w:r>
+        <w:rPr>
+          <w:b/>
+          <w:bCs/>
+          <w:sz w:val="28"/>
+          <w:szCs w:val="28"/>
+          <w:rtl/>
+          <w:lang w:bidi="he-IL"/>
         </w:rPr>
         <w:t>–</w:t>
       </w:r>
     </w:p>
     <w:p>
       <w:pPr>
-        <w:bidi/>
-        <w:jc w:val="both"/>
-        <w:rPr>
-          <w:rtl/>
+        <w:pStyle w:val="NoSpacing"/>
+        <w:jc w:val="right"/>
+        <w:rPr>
+          <w:rFonts w:eastAsia="Times New Roman"/>
+          <w:rtl/>
+          <w:lang w:bidi="he-IL"/>
+        </w:rPr>
+      </w:pPr>
+      <w:r>
+        <w:rPr>
+          <w:rFonts w:eastAsia="Times New Roman"/>
+          <w:rtl/>
+        </w:rPr>
+        <w:t>השאילתה</w:t>
+      </w:r>
+      <w:r>
+        <w:rPr>
+          <w:rFonts w:eastAsia="Times New Roman"/>
+          <w:rtl/>
+        </w:rPr>
+        <w:t xml:space="preserve"> מסייעת לזיהוי התפקידים שבהם משולם השכר הגבוה ביותר, ומאפשרת למנהלי הכספים והמשאבי אנוש להבין כיצד משאבים כלכליים מופנים לתפקידים השונים</w:t>
+      </w:r>
+      <w:r>
+        <w:rPr>
+          <w:rFonts w:eastAsia="Times New Roman" w:hint="cs"/>
+          <w:rtl/>
+          <w:lang w:bidi="he-IL"/>
+        </w:rPr>
+        <w:t>.</w:t>
+      </w:r>
+    </w:p>
+    <w:p>
+      <w:pPr>
+        <w:pStyle w:val="NoSpacing"/>
+        <w:jc w:val="right"/>
+        <w:rPr>
+          <w:rFonts w:eastAsia="Times New Roman"/>
+          <w:b/>
+          <w:bCs/>
+          <w:sz w:val="28"/>
+          <w:szCs w:val="28"/>
+          <w:rtl/>
+          <w:lang w:bidi="he-IL"/>
+        </w:rPr>
+      </w:pPr>
+      <w:r>
+        <w:rPr>
+          <w:rFonts w:eastAsia="Times New Roman" w:hint="cs"/>
+          <w:b/>
+          <w:bCs/>
+          <w:sz w:val="28"/>
+          <w:szCs w:val="28"/>
+          <w:rtl/>
+          <w:lang w:bidi="he-IL"/>
+        </w:rPr>
+        <w:t xml:space="preserve">רקע לשאילתה </w:t>
+      </w:r>
+      <w:r>
+        <w:rPr>
+          <w:rFonts w:eastAsia="Times New Roman"/>
+          <w:b/>
+          <w:bCs/>
+          <w:sz w:val="28"/>
+          <w:szCs w:val="28"/>
+          <w:rtl/>
+          <w:lang w:bidi="he-IL"/>
+        </w:rPr>
+        <w:t>–</w:t>
+      </w:r>
+    </w:p>
+    <w:p>
+      <w:pPr>
+        <w:pStyle w:val="NoSpacing"/>
+        <w:jc w:val="right"/>
+        <w:rPr>
+          <w:rFonts w:eastAsia="Times New Roman"/>
+          <w:rtl/>
+          <w:lang w:bidi="he-IL"/>
+        </w:rPr>
+      </w:pPr>
+      <w:r>
+        <w:rPr>
+          <w:rFonts w:eastAsia="Times New Roman"/>
+          <w:rtl/>
+        </w:rPr>
+        <w:t>השאילתה מציגה את 10 התפקידים עם השכר הממוצע הגבוה ביותר במלון, ומספקת תובנות קריטיות לניהול תקציב ושכר. היא מאפשרת למנהלים להבין כיצד מופנים המשאבים הכלכליים, לתכנן גיוס כוח אדם בצורה יעילה, לשפר ניהול תפקידים, להשוות שכר בין תפקידים שונים ולשפר תנאי עבודה במידת הצורך. מידע זה מסייע בקבלת החלטות מושכלות לגבי ניהול תקציב וכוח אדם במלון</w:t>
+      </w:r>
+      <w:r>
+        <w:rPr>
+          <w:rFonts w:eastAsia="Times New Roman" w:hint="cs"/>
+          <w:rtl/>
+          <w:lang w:bidi="he-IL"/>
+        </w:rPr>
+        <w:t>.</w:t>
+      </w:r>
+    </w:p>
+    <w:p>
+      <w:pPr>
+        <w:pStyle w:val="NoSpacing"/>
+        <w:jc w:val="right"/>
+        <w:rPr>
+          <w:rFonts w:eastAsia="Times New Roman"/>
+          <w:b/>
+          <w:bCs/>
+          <w:rtl/>
+          <w:lang w:bidi="he-IL"/>
+        </w:rPr>
+      </w:pPr>
+      <w:r>
+        <w:rPr>
+          <w:rFonts w:eastAsia="Times New Roman" w:hint="cs"/>
+          <w:b/>
+          <w:bCs/>
+          <w:rtl/>
+          <w:lang w:bidi="he-IL"/>
+        </w:rPr>
+        <w:t xml:space="preserve">השאילתה עצמה </w:t>
+      </w:r>
+      <w:r>
+        <w:rPr>
+          <w:rFonts w:eastAsia="Times New Roman"/>
+          <w:b/>
+          <w:bCs/>
+          <w:rtl/>
+          <w:lang w:bidi="he-IL"/>
+        </w:rPr>
+        <w:t>–</w:t>
+      </w:r>
+    </w:p>
+    <w:p>
+      <w:pPr>
+        <w:pStyle w:val="NoSpacing"/>
+        <w:jc w:val="right"/>
+        <w:rPr>
+          <w:rFonts w:eastAsia="Times New Roman" w:hint="cs"/>
+          <w:b/>
+          <w:bCs/>
+          <w:rtl/>
+          <w:lang w:bidi="he-IL"/>
+        </w:rPr>
+      </w:pPr>
+      <w:r>
+        <w:rPr>
+          <w:rFonts w:eastAsia="Times New Roman"/>
+          <w:b/>
+          <w:bCs/>
+          <w:lang w:bidi="he-IL"/>
+        </w:rPr>
+        <w:drawing>
+          <wp:inline distT="0" distB="0" distL="0" distR="0" wp14:anchorId="04CF98FE" wp14:editId="2B2D0258">
+            <wp:extent cx="4610743" cy="1648055"/>
+            <wp:effectExtent l="0" t="0" r="0" b="9525"/>
+            <wp:docPr id="1959951592" name="Picture 1"/>
+            <wp:cNvGraphicFramePr>
+              <a:graphicFrameLocks xmlns:a="http://schemas.openxmlformats.org/drawingml/2006/main" noChangeAspect="1"/>
+            </wp:cNvGraphicFramePr>
+            <a:graphic xmlns:a="http://schemas.openxmlformats.org/drawingml/2006/main">
+              <a:graphicData uri="http://schemas.openxmlformats.org/drawingml/2006/picture">
+                <pic:pic xmlns:pic="http://schemas.openxmlformats.org/drawingml/2006/picture">
+                  <pic:nvPicPr>
+                    <pic:cNvPr id="1959951592" name=""/>
+                    <pic:cNvPicPr/>
+                  </pic:nvPicPr>
+                  <pic:blipFill>
+                    <a:blip r:embed="rId64"/>
+                    <a:stretch>
+                      <a:fillRect/>
+                    </a:stretch>
+                  </pic:blipFill>
+                  <pic:spPr>
+                    <a:xfrm>
+                      <a:off x="0" y="0"/>
+                      <a:ext cx="4610743" cy="1648055"/>
+                    </a:xfrm>
+                    <a:prstGeom prst="rect">
+                      <a:avLst/>
+                    </a:prstGeom>
+                  </pic:spPr>
+                </pic:pic>
+              </a:graphicData>
+            </a:graphic>
+          </wp:inline>
+        </w:drawing>
+      </w:r>
+    </w:p>
+    <w:p>
+      <w:pPr>
+        <w:pStyle w:val="NoSpacing"/>
+        <w:jc w:val="right"/>
+        <w:rPr>
+          <w:rFonts w:eastAsia="Times New Roman"/>
+          <w:b/>
+          <w:bCs/>
+          <w:rtl/>
+          <w:lang w:bidi="he-IL"/>
+        </w:rPr>
+      </w:pPr>
+    </w:p>
+    <w:p>
+      <w:pPr>
+        <w:pStyle w:val="NoSpacing"/>
+        <w:bidi/>
+        <w:rPr>
+          <w:b/>
+          <w:bCs/>
+          <w:sz w:val="24"/>
+          <w:szCs w:val="24"/>
+          <w:rtl/>
+          <w:lang w:bidi="he-IL"/>
+        </w:rPr>
+      </w:pPr>
+      <w:r>
+        <w:rPr>
+          <w:rFonts w:hint="cs"/>
+          <w:b/>
+          <w:bCs/>
+          <w:sz w:val="24"/>
+          <w:szCs w:val="24"/>
+          <w:rtl/>
+        </w:rPr>
+        <w:t xml:space="preserve">הנתונים שקיבלנו </w:t>
+      </w:r>
+      <w:r>
+        <w:rPr>
+          <w:b/>
+          <w:bCs/>
+          <w:sz w:val="24"/>
+          <w:szCs w:val="24"/>
+          <w:rtl/>
+          <w:lang w:bidi="he-IL"/>
+        </w:rPr>
+        <w:t>–</w:t>
+      </w:r>
+    </w:p>
+    <w:p>
+      <w:pPr>
+        <w:pStyle w:val="NoSpacing"/>
+        <w:bidi/>
+        <w:rPr>
+          <w:b/>
+          <w:bCs/>
+          <w:sz w:val="24"/>
+          <w:szCs w:val="24"/>
+          <w:rtl/>
+          <w:lang w:bidi="he-IL"/>
+        </w:rPr>
+      </w:pPr>
+      <w:r>
+        <w:rPr>
+          <w:rFonts w:cs="Arial"/>
+          <w:b/>
+          <w:bCs/>
+          <w:sz w:val="24"/>
+          <w:szCs w:val="24"/>
+          <w:rtl/>
+          <w:lang w:bidi="he-IL"/>
+        </w:rPr>
+        <w:drawing>
+          <wp:inline distT="0" distB="0" distL="0" distR="0" wp14:anchorId="13DFFCCC" wp14:editId="60F12573">
+            <wp:extent cx="3505689" cy="2800741"/>
+            <wp:effectExtent l="0" t="0" r="0" b="0"/>
+            <wp:docPr id="385240913" name="Picture 1" descr="A screenshot of a computer&#10;&#10;Description automatically generated"/>
+            <wp:cNvGraphicFramePr>
+              <a:graphicFrameLocks xmlns:a="http://schemas.openxmlformats.org/drawingml/2006/main" noChangeAspect="1"/>
+            </wp:cNvGraphicFramePr>
+            <a:graphic xmlns:a="http://schemas.openxmlformats.org/drawingml/2006/main">
+              <a:graphicData uri="http://schemas.openxmlformats.org/drawingml/2006/picture">
+                <pic:pic xmlns:pic="http://schemas.openxmlformats.org/drawingml/2006/picture">
+                  <pic:nvPicPr>
+                    <pic:cNvPr id="385240913" name="Picture 1" descr="A screenshot of a computer&#10;&#10;Description automatically generated"/>
+                    <pic:cNvPicPr/>
+                  </pic:nvPicPr>
+                  <pic:blipFill>
+                    <a:blip r:embed="rId65"/>
+                    <a:stretch>
+                      <a:fillRect/>
+                    </a:stretch>
+                  </pic:blipFill>
+                  <pic:spPr>
+                    <a:xfrm>
+                      <a:off x="0" y="0"/>
+                      <a:ext cx="3505689" cy="2800741"/>
+                    </a:xfrm>
+                    <a:prstGeom prst="rect">
+                      <a:avLst/>
+                    </a:prstGeom>
+                  </pic:spPr>
+                </pic:pic>
+              </a:graphicData>
+            </a:graphic>
+          </wp:inline>
+        </w:drawing>
+      </w:r>
+    </w:p>
+    <w:p>
+      <w:pPr>
+        <w:pStyle w:val="NoSpacing"/>
+        <w:bidi/>
+        <w:rPr>
+          <w:rFonts w:hint="cs"/>
+          <w:rtl/>
+          <w:lang w:bidi="he-IL"/>
+        </w:rPr>
+      </w:pPr>
+    </w:p>
+    <w:p>
+      <w:pPr>
+        <w:pStyle w:val="NoSpacing"/>
+        <w:bidi/>
+        <w:rPr>
+          <w:rtl/>
+          <w:lang w:bidi="he-IL"/>
+        </w:rPr>
+      </w:pPr>
+    </w:p>
+    <w:p>
+      <w:pPr>
+        <w:pStyle w:val="NoSpacing"/>
+        <w:bidi/>
+        <w:rPr>
+          <w:rtl/>
+          <w:lang w:bidi="he-IL"/>
+        </w:rPr>
+      </w:pPr>
+    </w:p>
+    <w:p>
+      <w:pPr>
+        <w:pStyle w:val="NoSpacing"/>
+        <w:bidi/>
+        <w:rPr>
+          <w:rtl/>
+          <w:lang w:bidi="he-IL"/>
+        </w:rPr>
+      </w:pPr>
+    </w:p>
+    <w:p>
+      <w:pPr>
+        <w:pStyle w:val="NoSpacing"/>
+        <w:bidi/>
+        <w:rPr>
+          <w:rtl/>
+          <w:lang w:bidi="he-IL"/>
+        </w:rPr>
+      </w:pPr>
+    </w:p>
+    <w:p>
+      <w:pPr>
+        <w:pStyle w:val="NoSpacing"/>
+        <w:bidi/>
+        <w:rPr>
+          <w:rtl/>
+          <w:lang w:bidi="he-IL"/>
+        </w:rPr>
+      </w:pPr>
+    </w:p>
+    <w:p>
+      <w:pPr>
+        <w:pStyle w:val="NoSpacing"/>
+        <w:bidi/>
+        <w:rPr>
+          <w:rtl/>
+          <w:lang w:bidi="he-IL"/>
+        </w:rPr>
+      </w:pPr>
+    </w:p>
+    <w:p>
+      <w:pPr>
+        <w:pStyle w:val="NoSpacing"/>
+        <w:bidi/>
+        <w:rPr>
+          <w:rtl/>
+          <w:lang w:bidi="he-IL"/>
+        </w:rPr>
+      </w:pPr>
+    </w:p>
+    <w:p>
+      <w:pPr>
+        <w:pStyle w:val="NoSpacing"/>
+        <w:bidi/>
+        <w:rPr>
+          <w:rtl/>
+          <w:lang w:bidi="he-IL"/>
+        </w:rPr>
+      </w:pPr>
+    </w:p>
+    <w:p>
+      <w:pPr>
+        <w:pStyle w:val="NoSpacing"/>
+        <w:bidi/>
+        <w:rPr>
+          <w:rtl/>
+          <w:lang w:bidi="he-IL"/>
+        </w:rPr>
+      </w:pPr>
+    </w:p>
+    <w:p>
+      <w:pPr>
+        <w:pStyle w:val="NoSpacing"/>
+        <w:bidi/>
+        <w:rPr>
+          <w:rtl/>
+          <w:lang w:bidi="he-IL"/>
+        </w:rPr>
+      </w:pPr>
+    </w:p>
+    <w:p>
+      <w:pPr>
+        <w:pStyle w:val="NoSpacing"/>
+        <w:bidi/>
+        <w:rPr>
+          <w:rtl/>
+          <w:lang w:bidi="he-IL"/>
+        </w:rPr>
+      </w:pPr>
+    </w:p>
+    <w:p>
+      <w:pPr>
+        <w:pStyle w:val="NoSpacing"/>
+        <w:bidi/>
+        <w:rPr>
+          <w:rtl/>
+          <w:lang w:bidi="he-IL"/>
+        </w:rPr>
+      </w:pPr>
+    </w:p>
+    <w:p>
+      <w:pPr>
+        <w:pStyle w:val="NoSpacing"/>
+        <w:bidi/>
+        <w:rPr>
+          <w:rFonts w:hint="cs"/>
+          <w:rtl/>
+          <w:lang w:bidi="he-IL"/>
         </w:rPr>
       </w:pPr>
     </w:p>
@@ -13183,19 +13627,10 @@
         </w:rPr>
       </w:pPr>
     </w:p>
-    <w:p>
-      <w:pPr>
-        <w:bidi/>
-        <w:jc w:val="center"/>
-        <w:rPr>
-          <w:rtl/>
-        </w:rPr>
-      </w:pPr>
-    </w:p>
     <w:sectPr>
-      <w:headerReference w:type="default" r:id="rId64"/>
-      <w:footerReference w:type="default" r:id="rId65"/>
-      <w:footerReference w:type="first" r:id="rId66"/>
+      <w:headerReference w:type="default" r:id="rId66"/>
+      <w:footerReference w:type="default" r:id="rId67"/>
+      <w:footerReference w:type="first" r:id="rId68"/>
       <w:pgSz w:w="11906" w:h="16838"/>
       <w:pgMar w:top="1440" w:right="1440" w:bottom="1440" w:left="1440" w:header="708" w:footer="708" w:gutter="0"/>
       <w:pgNumType w:start="0"/>
@@ -15132,6 +15567,155 @@
     </w:lvl>
   </w:abstractNum>
   <w:abstractNum w:abstractNumId="17" w15:restartNumberingAfterBreak="0">
+    <w:nsid w:val="783C67D2"/>
+    <w:multiLevelType w:val="multilevel"/>
+    <w:tmpl w:val="5E46FEC8"/>
+    <w:lvl w:ilvl="0">
+      <w:start w:val="1"/>
+      <w:numFmt w:val="bullet"/>
+      <w:lvlText w:val=""/>
+      <w:lvlJc w:val="left"/>
+      <w:pPr>
+        <w:tabs>
+          <w:tab w:val="num" w:pos="720"/>
+        </w:tabs>
+        <w:ind w:left="720" w:hanging="360"/>
+      </w:pPr>
+      <w:rPr>
+        <w:rFonts w:ascii="Symbol" w:hAnsi="Symbol" w:hint="default"/>
+        <w:sz w:val="20"/>
+      </w:rPr>
+    </w:lvl>
+    <w:lvl w:ilvl="1" w:tentative="1">
+      <w:start w:val="1"/>
+      <w:numFmt w:val="bullet"/>
+      <w:lvlText w:val="o"/>
+      <w:lvlJc w:val="left"/>
+      <w:pPr>
+        <w:tabs>
+          <w:tab w:val="num" w:pos="1440"/>
+        </w:tabs>
+        <w:ind w:left="1440" w:hanging="360"/>
+      </w:pPr>
+      <w:rPr>
+        <w:rFonts w:ascii="Courier New" w:hAnsi="Courier New" w:hint="default"/>
+        <w:sz w:val="20"/>
+      </w:rPr>
+    </w:lvl>
+    <w:lvl w:ilvl="2" w:tentative="1">
+      <w:start w:val="1"/>
+      <w:numFmt w:val="bullet"/>
+      <w:lvlText w:val=""/>
+      <w:lvlJc w:val="left"/>
+      <w:pPr>
+        <w:tabs>
+          <w:tab w:val="num" w:pos="2160"/>
+        </w:tabs>
+        <w:ind w:left="2160" w:hanging="360"/>
+      </w:pPr>
+      <w:rPr>
+        <w:rFonts w:ascii="Wingdings" w:hAnsi="Wingdings" w:hint="default"/>
+        <w:sz w:val="20"/>
+      </w:rPr>
+    </w:lvl>
+    <w:lvl w:ilvl="3" w:tentative="1">
+      <w:start w:val="1"/>
+      <w:numFmt w:val="bullet"/>
+      <w:lvlText w:val=""/>
+      <w:lvlJc w:val="left"/>
+      <w:pPr>
+        <w:tabs>
+          <w:tab w:val="num" w:pos="2880"/>
+        </w:tabs>
+        <w:ind w:left="2880" w:hanging="360"/>
+      </w:pPr>
+      <w:rPr>
+        <w:rFonts w:ascii="Wingdings" w:hAnsi="Wingdings" w:hint="default"/>
+        <w:sz w:val="20"/>
+      </w:rPr>
+    </w:lvl>
+    <w:lvl w:ilvl="4" w:tentative="1">
+      <w:start w:val="1"/>
+      <w:numFmt w:val="bullet"/>
+      <w:lvlText w:val=""/>
+      <w:lvlJc w:val="left"/>
+      <w:pPr>
+        <w:tabs>
+          <w:tab w:val="num" w:pos="3600"/>
+        </w:tabs>
+        <w:ind w:left="3600" w:hanging="360"/>
+      </w:pPr>
+      <w:rPr>
+        <w:rFonts w:ascii="Wingdings" w:hAnsi="Wingdings" w:hint="default"/>
+        <w:sz w:val="20"/>
+      </w:rPr>
+    </w:lvl>
+    <w:lvl w:ilvl="5" w:tentative="1">
+      <w:start w:val="1"/>
+      <w:numFmt w:val="bullet"/>
+      <w:lvlText w:val=""/>
+      <w:lvlJc w:val="left"/>
+      <w:pPr>
+        <w:tabs>
+          <w:tab w:val="num" w:pos="4320"/>
+        </w:tabs>
+        <w:ind w:left="4320" w:hanging="360"/>
+      </w:pPr>
+      <w:rPr>
+        <w:rFonts w:ascii="Wingdings" w:hAnsi="Wingdings" w:hint="default"/>
+        <w:sz w:val="20"/>
+      </w:rPr>
+    </w:lvl>
+    <w:lvl w:ilvl="6" w:tentative="1">
+      <w:start w:val="1"/>
+      <w:numFmt w:val="bullet"/>
+      <w:lvlText w:val=""/>
+      <w:lvlJc w:val="left"/>
+      <w:pPr>
+        <w:tabs>
+          <w:tab w:val="num" w:pos="5040"/>
+        </w:tabs>
+        <w:ind w:left="5040" w:hanging="360"/>
+      </w:pPr>
+      <w:rPr>
+        <w:rFonts w:ascii="Wingdings" w:hAnsi="Wingdings" w:hint="default"/>
+        <w:sz w:val="20"/>
+      </w:rPr>
+    </w:lvl>
+    <w:lvl w:ilvl="7" w:tentative="1">
+      <w:start w:val="1"/>
+      <w:numFmt w:val="bullet"/>
+      <w:lvlText w:val=""/>
+      <w:lvlJc w:val="left"/>
+      <w:pPr>
+        <w:tabs>
+          <w:tab w:val="num" w:pos="5760"/>
+        </w:tabs>
+        <w:ind w:left="5760" w:hanging="360"/>
+      </w:pPr>
+      <w:rPr>
+        <w:rFonts w:ascii="Wingdings" w:hAnsi="Wingdings" w:hint="default"/>
+        <w:sz w:val="20"/>
+      </w:rPr>
+    </w:lvl>
+    <w:lvl w:ilvl="8" w:tentative="1">
+      <w:start w:val="1"/>
+      <w:numFmt w:val="bullet"/>
+      <w:lvlText w:val=""/>
+      <w:lvlJc w:val="left"/>
+      <w:pPr>
+        <w:tabs>
+          <w:tab w:val="num" w:pos="6480"/>
+        </w:tabs>
+        <w:ind w:left="6480" w:hanging="360"/>
+      </w:pPr>
+      <w:rPr>
+        <w:rFonts w:ascii="Wingdings" w:hAnsi="Wingdings" w:hint="default"/>
+        <w:sz w:val="20"/>
+      </w:rPr>
+    </w:lvl>
+  </w:abstractNum>
+  <w:abstractNum w:abstractNumId="18" w15:restartNumberingAfterBreak="0">
     <w:nsid w:val="7E2938B1"/>
     <w:multiLevelType w:val="hybridMultilevel"/>
     <w:tmpl w:val="2EDABC22"/>
@@ -15325,7 +15909,7 @@
     <w:abstractNumId w:val="5"/>
   </w:num>
   <w:num w:numId="18" w16cid:durableId="1877425969">
-    <w:abstractNumId w:val="17"/>
+    <w:abstractNumId w:val="18"/>
   </w:num>
   <w:num w:numId="19" w16cid:durableId="1183129327">
     <w:abstractNumId w:val="15"/>
@@ -15350,6 +15934,9 @@
   </w:num>
   <w:num w:numId="26" w16cid:durableId="1416587256">
     <w:abstractNumId w:val="14"/>
+  </w:num>
+  <w:num w:numId="27" w16cid:durableId="1713919609">
+    <w:abstractNumId w:val="17"/>
   </w:num>
 </w:numbering>
 </file>
@@ -15957,7 +16544,6 @@
   <w:style w:type="character" w:default="1" w:styleId="DefaultParagraphFont">
     <w:name w:val="Default Paragraph Font"/>
     <w:uiPriority w:val="1"/>
-    <w:semiHidden/>
     <w:unhideWhenUsed/>
   </w:style>
   <w:style w:type="table" w:default="1" w:styleId="TableNormal">

</xml_diff>

<commit_message>
Added the first Delete Quary to the repo with the files - Meir
</commit_message>
<xml_diff>
--- a/DBProject 332461854 214736688/שלב א/Report.docx
+++ b/DBProject 332461854 214736688/שלב א/Report.docx
@@ -13611,26 +13611,610 @@
       <w:pPr>
         <w:pStyle w:val="NoSpacing"/>
         <w:bidi/>
-        <w:rPr>
-          <w:rFonts w:hint="cs"/>
+        <w:jc w:val="center"/>
+        <w:rPr>
+          <w:b/>
+          <w:bCs/>
+          <w:sz w:val="28"/>
+          <w:szCs w:val="28"/>
+          <w:u w:val="single"/>
           <w:rtl/>
           <w:lang w:bidi="he-IL"/>
         </w:rPr>
       </w:pPr>
-    </w:p>
-    <w:p>
-      <w:pPr>
-        <w:bidi/>
-        <w:jc w:val="center"/>
-        <w:rPr>
-          <w:rtl/>
+      <w:r>
+        <w:rPr>
+          <w:rFonts w:hint="cs"/>
+          <w:b/>
+          <w:bCs/>
+          <w:sz w:val="28"/>
+          <w:szCs w:val="28"/>
+          <w:u w:val="single"/>
+          <w:rtl/>
+          <w:lang w:bidi="he-IL"/>
+        </w:rPr>
+        <w:lastRenderedPageBreak/>
+        <w:t>שאילתת</w:t>
+      </w:r>
+      <w:r>
+        <w:rPr>
+          <w:b/>
+          <w:bCs/>
+          <w:sz w:val="28"/>
+          <w:szCs w:val="28"/>
+          <w:u w:val="single"/>
+          <w:lang w:bidi="he-IL"/>
+        </w:rPr>
+        <w:t xml:space="preserve">Delete </w:t>
+      </w:r>
+      <w:r>
+        <w:rPr>
+          <w:rFonts w:hint="cs"/>
+          <w:b/>
+          <w:bCs/>
+          <w:sz w:val="28"/>
+          <w:szCs w:val="28"/>
+          <w:u w:val="single"/>
+          <w:rtl/>
+          <w:lang w:bidi="he-IL"/>
+        </w:rPr>
+        <w:t xml:space="preserve"> מס' 1 </w:t>
+      </w:r>
+      <w:r>
+        <w:rPr>
+          <w:b/>
+          <w:bCs/>
+          <w:sz w:val="28"/>
+          <w:szCs w:val="28"/>
+          <w:u w:val="single"/>
+          <w:rtl/>
+          <w:lang w:bidi="he-IL"/>
+        </w:rPr>
+        <w:t>–</w:t>
+      </w:r>
+    </w:p>
+    <w:p>
+      <w:pPr>
+        <w:pStyle w:val="NoSpacing"/>
+        <w:bidi/>
+        <w:rPr>
+          <w:rFonts w:hint="cs"/>
+          <w:b/>
+          <w:bCs/>
+          <w:rtl/>
+          <w:lang w:bidi="he-IL"/>
+        </w:rPr>
+      </w:pPr>
+      <w:r>
+        <w:rPr>
+          <w:rFonts w:hint="cs"/>
+          <w:b/>
+          <w:bCs/>
+          <w:rtl/>
+          <w:lang w:bidi="he-IL"/>
+        </w:rPr>
+        <w:t>מטרת השאילתה -</w:t>
+      </w:r>
+    </w:p>
+    <w:p>
+      <w:pPr>
+        <w:bidi/>
+        <w:rPr>
+          <w:rFonts w:cs="Arial"/>
+          <w:rtl/>
+        </w:rPr>
+      </w:pPr>
+      <w:r>
+        <w:rPr>
+          <w:rFonts w:cs="Arial" w:hint="cs"/>
+          <w:rtl/>
+        </w:rPr>
+        <w:t>השאילתה</w:t>
+      </w:r>
+      <w:r>
+        <w:rPr>
+          <w:rFonts w:cs="Arial"/>
+          <w:rtl/>
+        </w:rPr>
+        <w:t xml:space="preserve"> </w:t>
+      </w:r>
+      <w:r>
+        <w:rPr>
+          <w:rFonts w:cs="Arial" w:hint="cs"/>
+          <w:rtl/>
+        </w:rPr>
+        <w:t>הבאה</w:t>
+      </w:r>
+      <w:r>
+        <w:rPr>
+          <w:rFonts w:cs="Arial"/>
+          <w:rtl/>
+        </w:rPr>
+        <w:t xml:space="preserve"> </w:t>
+      </w:r>
+      <w:r>
+        <w:rPr>
+          <w:rFonts w:cs="Arial" w:hint="cs"/>
+          <w:rtl/>
+        </w:rPr>
+        <w:t>מיועדת</w:t>
+      </w:r>
+      <w:r>
+        <w:rPr>
+          <w:rFonts w:cs="Arial"/>
+          <w:rtl/>
+        </w:rPr>
+        <w:t xml:space="preserve"> </w:t>
+      </w:r>
+      <w:r>
+        <w:rPr>
+          <w:rFonts w:cs="Arial" w:hint="cs"/>
+          <w:rtl/>
+        </w:rPr>
+        <w:t>למחוק</w:t>
+      </w:r>
+      <w:r>
+        <w:rPr>
+          <w:rFonts w:cs="Arial"/>
+          <w:rtl/>
+        </w:rPr>
+        <w:t xml:space="preserve"> </w:t>
+      </w:r>
+      <w:r>
+        <w:rPr>
+          <w:rFonts w:cs="Arial" w:hint="cs"/>
+          <w:rtl/>
+        </w:rPr>
+        <w:t>בקשות</w:t>
+      </w:r>
+      <w:r>
+        <w:rPr>
+          <w:rFonts w:cs="Arial"/>
+          <w:rtl/>
+        </w:rPr>
+        <w:t xml:space="preserve"> </w:t>
+      </w:r>
+      <w:r>
+        <w:rPr>
+          <w:rFonts w:cs="Arial" w:hint="cs"/>
+          <w:rtl/>
+        </w:rPr>
+        <w:t>חופשה</w:t>
+      </w:r>
+      <w:r>
+        <w:rPr>
+          <w:rFonts w:cs="Arial"/>
+          <w:rtl/>
+        </w:rPr>
+        <w:t xml:space="preserve"> </w:t>
+      </w:r>
+      <w:r>
+        <w:rPr>
+          <w:rFonts w:cs="Arial" w:hint="cs"/>
+          <w:rtl/>
+        </w:rPr>
+        <w:t>שלא</w:t>
+      </w:r>
+      <w:r>
+        <w:rPr>
+          <w:rFonts w:cs="Arial"/>
+          <w:rtl/>
+        </w:rPr>
+        <w:t xml:space="preserve"> </w:t>
+      </w:r>
+      <w:r>
+        <w:rPr>
+          <w:rFonts w:cs="Arial" w:hint="cs"/>
+          <w:rtl/>
+        </w:rPr>
+        <w:t>אושרו</w:t>
+      </w:r>
+      <w:r>
+        <w:rPr>
+          <w:rFonts w:cs="Arial"/>
+          <w:rtl/>
+        </w:rPr>
+        <w:t xml:space="preserve"> (</w:t>
+      </w:r>
+      <w:r>
+        <w:rPr>
+          <w:rFonts w:cs="Arial" w:hint="cs"/>
+          <w:rtl/>
+        </w:rPr>
+        <w:t>כלומר</w:t>
+      </w:r>
+      <w:r>
+        <w:rPr>
+          <w:rFonts w:cs="Arial"/>
+          <w:rtl/>
+        </w:rPr>
+        <w:t xml:space="preserve">, </w:t>
+      </w:r>
+      <w:r>
+        <w:rPr>
+          <w:rFonts w:cs="Arial" w:hint="cs"/>
+          <w:rtl/>
+        </w:rPr>
+        <w:t>יש</w:t>
+      </w:r>
+      <w:r>
+        <w:rPr>
+          <w:rFonts w:cs="Arial"/>
+          <w:rtl/>
+        </w:rPr>
+        <w:t xml:space="preserve"> </w:t>
+      </w:r>
+      <w:r>
+        <w:rPr>
+          <w:rFonts w:cs="Arial" w:hint="cs"/>
+          <w:rtl/>
+        </w:rPr>
+        <w:t>להן</w:t>
+      </w:r>
+      <w:r>
+        <w:rPr>
+          <w:rFonts w:cs="Arial"/>
+          <w:rtl/>
+        </w:rPr>
+        <w:t xml:space="preserve"> </w:t>
+      </w:r>
+      <w:r>
+        <w:rPr>
+          <w:rFonts w:cs="Arial" w:hint="cs"/>
+          <w:rtl/>
+        </w:rPr>
+        <w:t>סטטוס</w:t>
+      </w:r>
+      <w:r>
+        <w:rPr>
+          <w:rFonts w:cs="Arial"/>
+          <w:rtl/>
+        </w:rPr>
+        <w:t xml:space="preserve"> </w:t>
+      </w:r>
+      <w:r>
+        <w:rPr>
+          <w:rFonts w:cs="Arial" w:hint="cs"/>
+          <w:rtl/>
+        </w:rPr>
+        <w:t>שונה</w:t>
+      </w:r>
+      <w:r>
+        <w:rPr>
+          <w:rFonts w:cs="Arial"/>
+          <w:rtl/>
+        </w:rPr>
+        <w:t xml:space="preserve"> </w:t>
+      </w:r>
+      <w:r>
+        <w:rPr>
+          <w:rFonts w:cs="Arial" w:hint="cs"/>
+          <w:rtl/>
+        </w:rPr>
+        <w:t>מ</w:t>
+      </w:r>
+      <w:r>
+        <w:rPr>
+          <w:rFonts w:cs="Arial"/>
+          <w:rtl/>
+        </w:rPr>
+        <w:t>-"</w:t>
+      </w:r>
+      <w:r>
+        <w:t>Approved</w:t>
+      </w:r>
+      <w:r>
+        <w:rPr>
+          <w:rFonts w:cs="Arial"/>
+          <w:rtl/>
+        </w:rPr>
+        <w:t xml:space="preserve">") </w:t>
+      </w:r>
+      <w:r>
+        <w:rPr>
+          <w:rFonts w:cs="Arial" w:hint="cs"/>
+          <w:rtl/>
+        </w:rPr>
+        <w:t>אשר</w:t>
+      </w:r>
+      <w:r>
+        <w:rPr>
+          <w:rFonts w:cs="Arial"/>
+          <w:rtl/>
+        </w:rPr>
+        <w:t xml:space="preserve"> </w:t>
+      </w:r>
+      <w:r>
+        <w:rPr>
+          <w:rFonts w:cs="Arial" w:hint="cs"/>
+          <w:rtl/>
+        </w:rPr>
+        <w:t>תחילתן</w:t>
+      </w:r>
+      <w:r>
+        <w:rPr>
+          <w:rFonts w:cs="Arial"/>
+          <w:rtl/>
+        </w:rPr>
+        <w:t xml:space="preserve"> </w:t>
+      </w:r>
+      <w:r>
+        <w:rPr>
+          <w:rFonts w:cs="Arial" w:hint="cs"/>
+          <w:rtl/>
+        </w:rPr>
+        <w:t>בחודש</w:t>
+      </w:r>
+      <w:r>
+        <w:rPr>
+          <w:rFonts w:cs="Arial"/>
+          <w:rtl/>
+        </w:rPr>
+        <w:t xml:space="preserve"> </w:t>
+      </w:r>
+      <w:r>
+        <w:rPr>
+          <w:rFonts w:cs="Arial" w:hint="cs"/>
+          <w:rtl/>
+        </w:rPr>
+        <w:t>אפריל</w:t>
+      </w:r>
+      <w:r>
+        <w:rPr>
+          <w:rFonts w:cs="Arial"/>
+          <w:rtl/>
+        </w:rPr>
+        <w:t xml:space="preserve"> 2024</w:t>
+      </w:r>
+      <w:r>
+        <w:rPr>
+          <w:rFonts w:cs="Arial" w:hint="cs"/>
+          <w:rtl/>
+        </w:rPr>
+        <w:t>.</w:t>
+      </w:r>
+    </w:p>
+    <w:p>
+      <w:pPr>
+        <w:pStyle w:val="NoSpacing"/>
+        <w:bidi/>
+        <w:rPr>
+          <w:b/>
+          <w:bCs/>
+          <w:rtl/>
+          <w:lang w:bidi="he-IL"/>
+        </w:rPr>
+      </w:pPr>
+      <w:r>
+        <w:rPr>
+          <w:rFonts w:hint="cs"/>
+          <w:b/>
+          <w:bCs/>
+          <w:rtl/>
+        </w:rPr>
+        <w:t xml:space="preserve">רקע לשאילתה </w:t>
+      </w:r>
+      <w:r>
+        <w:rPr>
+          <w:b/>
+          <w:bCs/>
+          <w:rtl/>
+        </w:rPr>
+        <w:t>–</w:t>
+      </w:r>
+    </w:p>
+    <w:p>
+      <w:pPr>
+        <w:pStyle w:val="NoSpacing"/>
+        <w:bidi/>
+        <w:rPr>
+          <w:rFonts w:asciiTheme="minorBidi" w:eastAsia="Times New Roman" w:hAnsiTheme="minorBidi"/>
+          <w:sz w:val="24"/>
+          <w:szCs w:val="24"/>
+          <w:rtl/>
+          <w:lang w:bidi="he-IL"/>
+        </w:rPr>
+      </w:pPr>
+      <w:r>
+        <w:rPr>
+          <w:rFonts w:asciiTheme="minorBidi" w:eastAsia="Times New Roman" w:hAnsiTheme="minorBidi"/>
+          <w:sz w:val="24"/>
+          <w:szCs w:val="24"/>
+          <w:rtl/>
+          <w:lang w:bidi="he-IL"/>
+        </w:rPr>
+        <w:t xml:space="preserve">מטרת השאילתה היא לנקות את טבלת </w:t>
+      </w:r>
+      <w:proofErr w:type="spellStart"/>
+      <w:r>
+        <w:rPr>
+          <w:rFonts w:asciiTheme="minorBidi" w:eastAsia="Times New Roman" w:hAnsiTheme="minorBidi"/>
+          <w:sz w:val="24"/>
+          <w:szCs w:val="24"/>
+          <w:lang w:bidi="he-IL"/>
+        </w:rPr>
+        <w:t>leaverequest</w:t>
+      </w:r>
+      <w:proofErr w:type="spellEnd"/>
+      <w:r>
+        <w:rPr>
+          <w:rFonts w:asciiTheme="minorBidi" w:eastAsia="Times New Roman" w:hAnsiTheme="minorBidi"/>
+          <w:sz w:val="24"/>
+          <w:szCs w:val="24"/>
+          <w:rtl/>
+          <w:lang w:bidi="he-IL"/>
+        </w:rPr>
+        <w:t xml:space="preserve"> מבקשות חופשה לא מאושרות עבור חודש יוני 2024, על מנת לשמור על מאגר נתונים מעודכן ויעיל. זאת, כדי להבטיח שמידע על בקשות חופשה רלוונטי ועדכני בלבד נשמר במערכת, ולמנוע עומס נתונים שגוי או מיותר שיכול להפריע לניהול החופשות ולעקוב אחר הזמינות של עובדים. בנוסף, שמירה על נתונים מדויקים מסייעת בתכנון משאבי האנוש ובקבלת החלטות תפעוליות טובות יותר במלון.</w:t>
+      </w:r>
+    </w:p>
+    <w:p>
+      <w:pPr>
+        <w:pStyle w:val="NoSpacing"/>
+        <w:bidi/>
+        <w:rPr>
+          <w:rFonts w:asciiTheme="minorBidi" w:eastAsia="Times New Roman" w:hAnsiTheme="minorBidi"/>
+          <w:b/>
+          <w:bCs/>
+          <w:sz w:val="24"/>
+          <w:szCs w:val="24"/>
+          <w:rtl/>
+          <w:lang w:bidi="he-IL"/>
+        </w:rPr>
+      </w:pPr>
+      <w:r>
+        <w:rPr>
+          <w:rFonts w:asciiTheme="minorBidi" w:eastAsia="Times New Roman" w:hAnsiTheme="minorBidi" w:hint="cs"/>
+          <w:b/>
+          <w:bCs/>
+          <w:sz w:val="24"/>
+          <w:szCs w:val="24"/>
+          <w:rtl/>
+          <w:lang w:bidi="he-IL"/>
+        </w:rPr>
+        <w:t xml:space="preserve">צילום השאילתה </w:t>
+      </w:r>
+      <w:r>
+        <w:rPr>
+          <w:rFonts w:asciiTheme="minorBidi" w:eastAsia="Times New Roman" w:hAnsiTheme="minorBidi"/>
+          <w:b/>
+          <w:bCs/>
+          <w:sz w:val="24"/>
+          <w:szCs w:val="24"/>
+          <w:rtl/>
+          <w:lang w:bidi="he-IL"/>
+        </w:rPr>
+        <w:t>–</w:t>
+      </w:r>
+    </w:p>
+    <w:p>
+      <w:pPr>
+        <w:pStyle w:val="NoSpacing"/>
+        <w:bidi/>
+        <w:rPr>
+          <w:rFonts w:asciiTheme="minorBidi" w:eastAsia="Times New Roman" w:hAnsiTheme="minorBidi"/>
+          <w:b/>
+          <w:bCs/>
+          <w:sz w:val="24"/>
+          <w:szCs w:val="24"/>
+          <w:lang w:bidi="he-IL"/>
+        </w:rPr>
+      </w:pPr>
+      <w:r>
+        <w:rPr>
+          <w:noProof/>
+        </w:rPr>
+        <w:drawing>
+          <wp:inline distT="0" distB="0" distL="0" distR="0" wp14:anchorId="6EFB1CEE" wp14:editId="7ECB5E8E">
+            <wp:extent cx="5731510" cy="3064287"/>
+            <wp:effectExtent l="0" t="0" r="2540" b="3175"/>
+            <wp:docPr id="140043817" name="Picture 1"/>
+            <wp:cNvGraphicFramePr>
+              <a:graphicFrameLocks xmlns:a="http://schemas.openxmlformats.org/drawingml/2006/main" noChangeAspect="1"/>
+            </wp:cNvGraphicFramePr>
+            <a:graphic xmlns:a="http://schemas.openxmlformats.org/drawingml/2006/main">
+              <a:graphicData uri="http://schemas.openxmlformats.org/drawingml/2006/picture">
+                <pic:pic xmlns:pic="http://schemas.openxmlformats.org/drawingml/2006/picture">
+                  <pic:nvPicPr>
+                    <pic:cNvPr id="140043817" name=""/>
+                    <pic:cNvPicPr/>
+                  </pic:nvPicPr>
+                  <pic:blipFill>
+                    <a:blip r:embed="rId66"/>
+                    <a:stretch>
+                      <a:fillRect/>
+                    </a:stretch>
+                  </pic:blipFill>
+                  <pic:spPr>
+                    <a:xfrm>
+                      <a:off x="0" y="0"/>
+                      <a:ext cx="5754547" cy="3076604"/>
+                    </a:xfrm>
+                    <a:prstGeom prst="rect">
+                      <a:avLst/>
+                    </a:prstGeom>
+                  </pic:spPr>
+                </pic:pic>
+              </a:graphicData>
+            </a:graphic>
+          </wp:inline>
+        </w:drawing>
+      </w:r>
+    </w:p>
+    <w:p>
+      <w:pPr>
+        <w:pStyle w:val="NoSpacing"/>
+        <w:bidi/>
+        <w:rPr>
+          <w:rFonts w:ascii="Times New Roman" w:eastAsia="Times New Roman" w:hAnsi="Times New Roman" w:cs="Times New Roman"/>
+          <w:sz w:val="24"/>
+          <w:szCs w:val="24"/>
+          <w:lang w:bidi="he-IL"/>
+        </w:rPr>
+      </w:pPr>
+    </w:p>
+    <w:p>
+      <w:pPr>
+        <w:pStyle w:val="NoSpacing"/>
+        <w:bidi/>
+        <w:rPr>
+          <w:rFonts w:ascii="Times New Roman" w:eastAsia="Times New Roman" w:hAnsi="Times New Roman" w:cs="Times New Roman"/>
+          <w:sz w:val="24"/>
+          <w:szCs w:val="24"/>
+          <w:lang w:bidi="he-IL"/>
+        </w:rPr>
+      </w:pPr>
+    </w:p>
+    <w:p>
+      <w:pPr>
+        <w:pStyle w:val="NoSpacing"/>
+        <w:bidi/>
+        <w:rPr>
+          <w:rFonts w:ascii="Times New Roman" w:eastAsia="Times New Roman" w:hAnsi="Times New Roman" w:cs="Times New Roman"/>
+          <w:sz w:val="24"/>
+          <w:szCs w:val="24"/>
+          <w:lang w:bidi="he-IL"/>
+        </w:rPr>
+      </w:pPr>
+    </w:p>
+    <w:p>
+      <w:pPr>
+        <w:pStyle w:val="NoSpacing"/>
+        <w:bidi/>
+        <w:rPr>
+          <w:rFonts w:ascii="Times New Roman" w:eastAsia="Times New Roman" w:hAnsi="Times New Roman" w:cs="Times New Roman"/>
+          <w:sz w:val="24"/>
+          <w:szCs w:val="24"/>
+          <w:lang w:bidi="he-IL"/>
+        </w:rPr>
+      </w:pPr>
+    </w:p>
+    <w:p>
+      <w:pPr>
+        <w:pStyle w:val="NoSpacing"/>
+        <w:bidi/>
+        <w:rPr>
+          <w:rFonts w:ascii="Times New Roman" w:eastAsia="Times New Roman" w:hAnsi="Times New Roman" w:cs="Times New Roman"/>
+          <w:sz w:val="24"/>
+          <w:szCs w:val="24"/>
+          <w:lang w:bidi="he-IL"/>
+        </w:rPr>
+      </w:pPr>
+    </w:p>
+    <w:p>
+      <w:pPr>
+        <w:pStyle w:val="NoSpacing"/>
+        <w:bidi/>
+        <w:rPr>
+          <w:rFonts w:hint="cs"/>
+          <w:rtl/>
+          <w:lang w:bidi="he-IL"/>
         </w:rPr>
       </w:pPr>
     </w:p>
     <w:sectPr>
-      <w:headerReference w:type="default" r:id="rId66"/>
-      <w:footerReference w:type="default" r:id="rId67"/>
-      <w:footerReference w:type="first" r:id="rId68"/>
+      <w:headerReference w:type="default" r:id="rId67"/>
+      <w:footerReference w:type="default" r:id="rId68"/>
+      <w:footerReference w:type="first" r:id="rId69"/>
       <w:pgSz w:w="11906" w:h="16838"/>
       <w:pgMar w:top="1440" w:right="1440" w:bottom="1440" w:left="1440" w:header="708" w:footer="708" w:gutter="0"/>
       <w:pgNumType w:start="0"/>
@@ -16992,6 +17576,19 @@
       <w:bCs/>
     </w:rPr>
   </w:style>
+  <w:style w:type="character" w:styleId="HTMLCode">
+    <w:name w:val="HTML Code"/>
+    <w:basedOn w:val="DefaultParagraphFont"/>
+    <w:uiPriority w:val="99"/>
+    <w:semiHidden/>
+    <w:unhideWhenUsed/>
+    <w:rsid w:val="00B06D2A"/>
+    <w:rPr>
+      <w:rFonts w:ascii="Courier New" w:eastAsia="Times New Roman" w:hAnsi="Courier New" w:cs="Courier New"/>
+      <w:sz w:val="20"/>
+      <w:szCs w:val="20"/>
+    </w:rPr>
+  </w:style>
 </w:styles>
 </file>
 

</xml_diff>

<commit_message>
Added the phase 2 report file of my quaris to the repo
</commit_message>
<xml_diff>
--- a/DBProject 332461854 214736688/שלב א/Report.docx
+++ b/DBProject 332461854 214736688/שלב א/Report.docx
@@ -11829,6 +11829,7 @@
           <w:rtl/>
         </w:rPr>
       </w:pPr>
+      <w:bookmarkStart w:id="1" w:name="_Hlk169176642"/>
       <w:r>
         <w:rPr>
           <w:rFonts w:hint="cs"/>
@@ -13195,14 +13196,7 @@
           <w:rFonts w:eastAsia="Times New Roman"/>
           <w:rtl/>
         </w:rPr>
-        <w:t>השאילתה</w:t>
-      </w:r>
-      <w:r>
-        <w:rPr>
-          <w:rFonts w:eastAsia="Times New Roman"/>
-          <w:rtl/>
-        </w:rPr>
-        <w:t xml:space="preserve"> מסייעת לזיהוי התפקידים שבהם משולם השכר הגבוה ביותר, ומאפשרת למנהלי הכספים והמשאבי אנוש להבין כיצד משאבים כלכליים מופנים לתפקידים השונים</w:t>
+        <w:t>השאילתה מסייעת לזיהוי התפקידים שבהם משולם השכר הגבוה ביותר, ומאפשרת למנהלי הכספים והמשאבי אנוש להבין כיצד משאבים כלכליים מופנים לתפקידים השונים</w:t>
       </w:r>
       <w:r>
         <w:rPr>
@@ -13316,18 +13310,19 @@
         <w:pStyle w:val="NoSpacing"/>
         <w:jc w:val="right"/>
         <w:rPr>
-          <w:rFonts w:eastAsia="Times New Roman" w:hint="cs"/>
-          <w:b/>
-          <w:bCs/>
-          <w:rtl/>
-          <w:lang w:bidi="he-IL"/>
-        </w:rPr>
-      </w:pPr>
-      <w:r>
-        <w:rPr>
           <w:rFonts w:eastAsia="Times New Roman"/>
           <w:b/>
           <w:bCs/>
+          <w:rtl/>
+          <w:lang w:bidi="he-IL"/>
+        </w:rPr>
+      </w:pPr>
+      <w:r>
+        <w:rPr>
+          <w:rFonts w:eastAsia="Times New Roman"/>
+          <w:b/>
+          <w:bCs/>
+          <w:noProof/>
           <w:lang w:bidi="he-IL"/>
         </w:rPr>
         <w:drawing>
@@ -13434,6 +13429,7 @@
           <w:rFonts w:cs="Arial"/>
           <w:b/>
           <w:bCs/>
+          <w:noProof/>
           <w:sz w:val="24"/>
           <w:szCs w:val="24"/>
           <w:rtl/>
@@ -13481,7 +13477,6 @@
         <w:pStyle w:val="NoSpacing"/>
         <w:bidi/>
         <w:rPr>
-          <w:rFonts w:hint="cs"/>
           <w:rtl/>
           <w:lang w:bidi="he-IL"/>
         </w:rPr>
@@ -13602,6 +13597,7 @@
         <w:pStyle w:val="NoSpacing"/>
         <w:bidi/>
         <w:rPr>
+          <w:rFonts w:hint="cs"/>
           <w:rtl/>
           <w:lang w:bidi="he-IL"/>
         </w:rPr>
@@ -13678,7 +13674,6 @@
         <w:pStyle w:val="NoSpacing"/>
         <w:bidi/>
         <w:rPr>
-          <w:rFonts w:hint="cs"/>
           <w:b/>
           <w:bCs/>
           <w:rtl/>
@@ -14044,7 +14039,27 @@
           <w:rtl/>
           <w:lang w:bidi="he-IL"/>
         </w:rPr>
-        <w:t xml:space="preserve"> מבקשות חופשה לא מאושרות עבור חודש יוני 2024, על מנת לשמור על מאגר נתונים מעודכן ויעיל. זאת, כדי להבטיח שמידע על בקשות חופשה רלוונטי ועדכני בלבד נשמר במערכת, ולמנוע עומס נתונים שגוי או מיותר שיכול להפריע לניהול החופשות ולעקוב אחר הזמינות של עובדים. בנוסף, שמירה על נתונים מדויקים מסייעת בתכנון משאבי האנוש ובקבלת החלטות תפעוליות טובות יותר במלון.</w:t>
+        <w:t xml:space="preserve"> מבקשות חופשה לא מאושרות עבור חודש </w:t>
+      </w:r>
+      <w:r>
+        <w:rPr>
+          <w:rFonts w:asciiTheme="minorBidi" w:eastAsia="Times New Roman" w:hAnsiTheme="minorBidi" w:hint="cs"/>
+          <w:sz w:val="24"/>
+          <w:szCs w:val="24"/>
+          <w:rtl/>
+          <w:lang w:bidi="he-IL"/>
+        </w:rPr>
+        <w:t>אפריל</w:t>
+      </w:r>
+      <w:r>
+        <w:rPr>
+          <w:rFonts w:asciiTheme="minorBidi" w:eastAsia="Times New Roman" w:hAnsiTheme="minorBidi"/>
+          <w:sz w:val="24"/>
+          <w:szCs w:val="24"/>
+          <w:rtl/>
+          <w:lang w:bidi="he-IL"/>
+        </w:rPr>
+        <w:t xml:space="preserve"> 2024, על מנת לשמור על מאגר נתונים מעודכן ויעיל. זאת, כדי להבטיח שמידע על בקשות חופשה רלוונטי ועדכני בלבד נשמר במערכת, ולמנוע עומס נתונים שגוי או מיותר שיכול להפריע לניהול החופשות ולעקוב אחר הזמינות של עובדים. בנוסף, שמירה על נתונים מדויקים מסייעת בתכנון משאבי האנוש ובקבלת החלטות תפעוליות טובות יותר במלון.</w:t>
       </w:r>
     </w:p>
     <w:p>
@@ -14200,12 +14215,12 @@
         </w:rPr>
       </w:pPr>
     </w:p>
+    <w:bookmarkEnd w:id="1"/>
     <w:p>
       <w:pPr>
         <w:pStyle w:val="NoSpacing"/>
         <w:bidi/>
         <w:rPr>
-          <w:rFonts w:hint="cs"/>
           <w:rtl/>
           <w:lang w:bidi="he-IL"/>
         </w:rPr>
@@ -17128,6 +17143,7 @@
   <w:style w:type="character" w:default="1" w:styleId="DefaultParagraphFont">
     <w:name w:val="Default Paragraph Font"/>
     <w:uiPriority w:val="1"/>
+    <w:semiHidden/>
     <w:unhideWhenUsed/>
   </w:style>
   <w:style w:type="table" w:default="1" w:styleId="TableNormal">

</xml_diff>